<commit_message>
desktop Application, web app and documentation update
</commit_message>
<xml_diff>
--- a/Documents/Project_Plan KSA soultions Review Brice 15 dec 2021.docx
+++ b/Documents/Project_Plan KSA soultions Review Brice 15 dec 2021.docx
@@ -3607,6 +3607,68 @@
     </w:p>
     <w:p>
       <w:pPr>
+        <w:rPr>
+          <w:highlight w:val="white"/>
+        </w:rPr>
+      </w:pPr>
+    </w:p>
+    <w:p>
+      <w:pPr>
+        <w:jc w:val="center"/>
+        <w:rPr>
+          <w:b/>
+          <w:bCs/>
+          <w:sz w:val="28"/>
+          <w:szCs w:val="28"/>
+          <w:highlight w:val="white"/>
+        </w:rPr>
+      </w:pPr>
+      <w:r>
+        <w:rPr>
+          <w:b/>
+          <w:bCs/>
+          <w:sz w:val="28"/>
+          <w:szCs w:val="28"/>
+          <w:highlight w:val="white"/>
+        </w:rPr>
+        <w:t>1</w:t>
+      </w:r>
+      <w:r>
+        <w:rPr>
+          <w:b/>
+          <w:bCs/>
+          <w:sz w:val="28"/>
+          <w:szCs w:val="28"/>
+          <w:highlight w:val="white"/>
+          <w:vertAlign w:val="superscript"/>
+        </w:rPr>
+        <w:t xml:space="preserve">st </w:t>
+      </w:r>
+      <w:r>
+        <w:rPr>
+          <w:b/>
+          <w:bCs/>
+          <w:sz w:val="28"/>
+          <w:szCs w:val="28"/>
+          <w:highlight w:val="white"/>
+        </w:rPr>
+        <w:t>Iteration</w:t>
+      </w:r>
+    </w:p>
+    <w:p>
+      <w:pPr>
+        <w:jc w:val="center"/>
+        <w:rPr>
+          <w:b/>
+          <w:bCs/>
+          <w:sz w:val="28"/>
+          <w:szCs w:val="28"/>
+          <w:highlight w:val="white"/>
+        </w:rPr>
+      </w:pPr>
+    </w:p>
+    <w:p>
+      <w:pPr>
         <w:numPr>
           <w:ilvl w:val="0"/>
           <w:numId w:val="2"/>
@@ -4134,6 +4196,480 @@
     </w:p>
     <w:p>
       <w:pPr>
+        <w:numPr>
+          <w:ilvl w:val="2"/>
+          <w:numId w:val="2"/>
+        </w:numPr>
+        <w:spacing w:line="259" w:lineRule="auto"/>
+        <w:rPr>
+          <w:rFonts w:ascii="Georgia" w:eastAsia="Georgia" w:hAnsi="Georgia" w:cs="Georgia"/>
+          <w:sz w:val="24"/>
+          <w:szCs w:val="24"/>
+        </w:rPr>
+      </w:pPr>
+      <w:r>
+        <w:rPr>
+          <w:rFonts w:ascii="Georgia" w:eastAsia="Georgia" w:hAnsi="Georgia" w:cs="Georgia"/>
+          <w:sz w:val="24"/>
+          <w:szCs w:val="24"/>
+        </w:rPr>
+        <w:lastRenderedPageBreak/>
+        <w:br/>
+      </w:r>
+      <w:r>
+        <w:rPr>
+          <w:rFonts w:ascii="Georgia" w:eastAsia="Georgia" w:hAnsi="Georgia" w:cs="Georgia"/>
+          <w:b/>
+          <w:bCs/>
+          <w:sz w:val="24"/>
+          <w:szCs w:val="24"/>
+        </w:rPr>
+        <w:t>Deliverable</w:t>
+      </w:r>
+      <w:r>
+        <w:rPr>
+          <w:rFonts w:ascii="Georgia" w:eastAsia="Georgia" w:hAnsi="Georgia" w:cs="Georgia"/>
+          <w:sz w:val="24"/>
+          <w:szCs w:val="24"/>
+        </w:rPr>
+        <w:t>: First implementations with database by the end of 3</w:t>
+      </w:r>
+      <w:r>
+        <w:rPr>
+          <w:rFonts w:ascii="Georgia" w:eastAsia="Georgia" w:hAnsi="Georgia" w:cs="Georgia"/>
+          <w:sz w:val="24"/>
+          <w:szCs w:val="24"/>
+          <w:vertAlign w:val="superscript"/>
+        </w:rPr>
+        <w:t>rd</w:t>
+      </w:r>
+      <w:r>
+        <w:rPr>
+          <w:rFonts w:ascii="Georgia" w:eastAsia="Georgia" w:hAnsi="Georgia" w:cs="Georgia"/>
+          <w:sz w:val="24"/>
+          <w:szCs w:val="24"/>
+        </w:rPr>
+        <w:t xml:space="preserve"> week.</w:t>
+      </w:r>
+    </w:p>
+    <w:p>
+      <w:pPr>
+        <w:numPr>
+          <w:ilvl w:val="0"/>
+          <w:numId w:val="2"/>
+        </w:numPr>
+        <w:spacing w:line="259" w:lineRule="auto"/>
+        <w:rPr>
+          <w:rFonts w:ascii="Georgia" w:eastAsia="Georgia" w:hAnsi="Georgia" w:cs="Georgia"/>
+          <w:sz w:val="24"/>
+          <w:szCs w:val="24"/>
+        </w:rPr>
+      </w:pPr>
+      <w:r>
+        <w:rPr>
+          <w:rFonts w:ascii="Georgia" w:eastAsia="Georgia" w:hAnsi="Georgia" w:cs="Georgia"/>
+          <w:sz w:val="24"/>
+          <w:szCs w:val="24"/>
+        </w:rPr>
+        <w:t>Phase 4: Implementation</w:t>
+      </w:r>
+    </w:p>
+    <w:p>
+      <w:pPr>
+        <w:numPr>
+          <w:ilvl w:val="1"/>
+          <w:numId w:val="2"/>
+        </w:numPr>
+        <w:spacing w:line="259" w:lineRule="auto"/>
+        <w:rPr>
+          <w:rFonts w:ascii="Georgia" w:eastAsia="Georgia" w:hAnsi="Georgia" w:cs="Georgia"/>
+          <w:sz w:val="24"/>
+          <w:szCs w:val="24"/>
+        </w:rPr>
+      </w:pPr>
+      <w:r>
+        <w:rPr>
+          <w:rFonts w:ascii="Georgia" w:eastAsia="Georgia" w:hAnsi="Georgia" w:cs="Georgia"/>
+          <w:sz w:val="24"/>
+          <w:szCs w:val="24"/>
+        </w:rPr>
+        <w:t>Activity:</w:t>
+      </w:r>
+    </w:p>
+    <w:p>
+      <w:pPr>
+        <w:numPr>
+          <w:ilvl w:val="2"/>
+          <w:numId w:val="2"/>
+        </w:numPr>
+        <w:spacing w:line="259" w:lineRule="auto"/>
+        <w:rPr>
+          <w:rFonts w:ascii="Georgia" w:eastAsia="Georgia" w:hAnsi="Georgia" w:cs="Georgia"/>
+          <w:sz w:val="24"/>
+          <w:szCs w:val="24"/>
+        </w:rPr>
+      </w:pPr>
+      <w:r>
+        <w:rPr>
+          <w:rFonts w:ascii="Georgia" w:eastAsia="Georgia" w:hAnsi="Georgia" w:cs="Georgia"/>
+          <w:sz w:val="24"/>
+          <w:szCs w:val="24"/>
+        </w:rPr>
+        <w:t>Continuation of implementation</w:t>
+      </w:r>
+      <w:r>
+        <w:rPr>
+          <w:rFonts w:ascii="Georgia" w:eastAsia="Georgia" w:hAnsi="Georgia" w:cs="Georgia"/>
+          <w:sz w:val="24"/>
+          <w:szCs w:val="24"/>
+        </w:rPr>
+        <w:br/>
+      </w:r>
+      <w:r>
+        <w:rPr>
+          <w:rFonts w:ascii="Georgia" w:eastAsia="Georgia" w:hAnsi="Georgia" w:cs="Georgia"/>
+          <w:sz w:val="24"/>
+          <w:szCs w:val="24"/>
+        </w:rPr>
+        <w:br/>
+      </w:r>
+      <w:r>
+        <w:rPr>
+          <w:rFonts w:ascii="Georgia" w:eastAsia="Georgia" w:hAnsi="Georgia" w:cs="Georgia"/>
+          <w:b/>
+          <w:bCs/>
+          <w:sz w:val="24"/>
+          <w:szCs w:val="24"/>
+        </w:rPr>
+        <w:t>Deliverable</w:t>
+      </w:r>
+      <w:r>
+        <w:rPr>
+          <w:rFonts w:ascii="Georgia" w:eastAsia="Georgia" w:hAnsi="Georgia" w:cs="Georgia"/>
+          <w:sz w:val="24"/>
+          <w:szCs w:val="24"/>
+        </w:rPr>
+        <w:t xml:space="preserve">: </w:t>
+      </w:r>
+      <w:commentRangeStart w:id="34"/>
+      <w:r>
+        <w:rPr>
+          <w:rFonts w:ascii="Georgia" w:eastAsia="Georgia" w:hAnsi="Georgia" w:cs="Georgia"/>
+          <w:sz w:val="24"/>
+          <w:szCs w:val="24"/>
+        </w:rPr>
+        <w:t>Continue with implementation</w:t>
+      </w:r>
+      <w:r>
+        <w:rPr>
+          <w:rFonts w:ascii="Georgia" w:eastAsia="Georgia" w:hAnsi="Georgia" w:cs="Georgia"/>
+          <w:sz w:val="24"/>
+          <w:szCs w:val="24"/>
+        </w:rPr>
+        <w:t>, finished database with its connections</w:t>
+      </w:r>
+      <w:r>
+        <w:rPr>
+          <w:rFonts w:ascii="Georgia" w:eastAsia="Georgia" w:hAnsi="Georgia" w:cs="Georgia"/>
+          <w:sz w:val="24"/>
+          <w:szCs w:val="24"/>
+        </w:rPr>
+        <w:t>, overall work in progress</w:t>
+      </w:r>
+      <w:r>
+        <w:rPr>
+          <w:rFonts w:ascii="Georgia" w:eastAsia="Georgia" w:hAnsi="Georgia" w:cs="Georgia"/>
+          <w:sz w:val="24"/>
+          <w:szCs w:val="24"/>
+        </w:rPr>
+        <w:t xml:space="preserve"> by the end of </w:t>
+      </w:r>
+      <w:r>
+        <w:rPr>
+          <w:rFonts w:ascii="Georgia" w:eastAsia="Georgia" w:hAnsi="Georgia" w:cs="Georgia"/>
+          <w:sz w:val="24"/>
+          <w:szCs w:val="24"/>
+        </w:rPr>
+        <w:t>4</w:t>
+      </w:r>
+      <w:r>
+        <w:rPr>
+          <w:rFonts w:ascii="Georgia" w:eastAsia="Georgia" w:hAnsi="Georgia" w:cs="Georgia"/>
+          <w:sz w:val="24"/>
+          <w:szCs w:val="24"/>
+          <w:vertAlign w:val="superscript"/>
+        </w:rPr>
+        <w:t>th</w:t>
+      </w:r>
+      <w:r>
+        <w:rPr>
+          <w:rFonts w:ascii="Georgia" w:eastAsia="Georgia" w:hAnsi="Georgia" w:cs="Georgia"/>
+          <w:sz w:val="24"/>
+          <w:szCs w:val="24"/>
+        </w:rPr>
+        <w:t xml:space="preserve"> </w:t>
+      </w:r>
+      <w:r>
+        <w:rPr>
+          <w:rFonts w:ascii="Georgia" w:eastAsia="Georgia" w:hAnsi="Georgia" w:cs="Georgia"/>
+          <w:sz w:val="24"/>
+          <w:szCs w:val="24"/>
+        </w:rPr>
+        <w:t xml:space="preserve"> week.</w:t>
+      </w:r>
+      <w:commentRangeEnd w:id="34"/>
+      <w:r>
+        <w:rPr>
+          <w:rStyle w:val="CommentReference"/>
+        </w:rPr>
+        <w:commentReference w:id="34"/>
+      </w:r>
+      <w:r>
+        <w:rPr>
+          <w:rFonts w:ascii="Georgia" w:eastAsia="Georgia" w:hAnsi="Georgia" w:cs="Georgia"/>
+          <w:sz w:val="24"/>
+          <w:szCs w:val="24"/>
+        </w:rPr>
+        <w:br/>
+      </w:r>
+    </w:p>
+    <w:p>
+      <w:pPr>
+        <w:numPr>
+          <w:ilvl w:val="0"/>
+          <w:numId w:val="2"/>
+        </w:numPr>
+        <w:spacing w:line="259" w:lineRule="auto"/>
+        <w:rPr>
+          <w:rFonts w:ascii="Georgia" w:eastAsia="Georgia" w:hAnsi="Georgia" w:cs="Georgia"/>
+          <w:sz w:val="24"/>
+          <w:szCs w:val="24"/>
+        </w:rPr>
+      </w:pPr>
+      <w:r>
+        <w:rPr>
+          <w:rFonts w:ascii="Georgia" w:eastAsia="Georgia" w:hAnsi="Georgia" w:cs="Georgia"/>
+          <w:sz w:val="24"/>
+          <w:szCs w:val="24"/>
+        </w:rPr>
+        <w:t xml:space="preserve">Phase 5: </w:t>
+      </w:r>
+      <w:r>
+        <w:rPr>
+          <w:rFonts w:ascii="Georgia" w:eastAsia="Georgia" w:hAnsi="Georgia" w:cs="Georgia"/>
+          <w:b/>
+          <w:bCs/>
+          <w:sz w:val="24"/>
+          <w:szCs w:val="24"/>
+        </w:rPr>
+        <w:t>Testing</w:t>
+      </w:r>
+    </w:p>
+    <w:p>
+      <w:pPr>
+        <w:numPr>
+          <w:ilvl w:val="1"/>
+          <w:numId w:val="2"/>
+        </w:numPr>
+        <w:spacing w:line="259" w:lineRule="auto"/>
+        <w:rPr>
+          <w:rFonts w:ascii="Georgia" w:eastAsia="Georgia" w:hAnsi="Georgia" w:cs="Georgia"/>
+          <w:sz w:val="24"/>
+          <w:szCs w:val="24"/>
+        </w:rPr>
+      </w:pPr>
+      <w:r>
+        <w:rPr>
+          <w:rFonts w:ascii="Georgia" w:eastAsia="Georgia" w:hAnsi="Georgia" w:cs="Georgia"/>
+          <w:sz w:val="24"/>
+          <w:szCs w:val="24"/>
+        </w:rPr>
+        <w:t>Activity:</w:t>
+      </w:r>
+    </w:p>
+    <w:p>
+      <w:pPr>
+        <w:numPr>
+          <w:ilvl w:val="2"/>
+          <w:numId w:val="2"/>
+        </w:numPr>
+        <w:spacing w:line="259" w:lineRule="auto"/>
+        <w:rPr>
+          <w:rFonts w:ascii="Georgia" w:eastAsia="Georgia" w:hAnsi="Georgia" w:cs="Georgia"/>
+          <w:sz w:val="24"/>
+          <w:szCs w:val="24"/>
+        </w:rPr>
+      </w:pPr>
+      <w:r>
+        <w:rPr>
+          <w:rFonts w:ascii="Georgia" w:eastAsia="Georgia" w:hAnsi="Georgia" w:cs="Georgia"/>
+          <w:sz w:val="24"/>
+          <w:szCs w:val="24"/>
+        </w:rPr>
+        <w:t>Producing Test Report</w:t>
+      </w:r>
+    </w:p>
+    <w:p>
+      <w:pPr>
+        <w:numPr>
+          <w:ilvl w:val="2"/>
+          <w:numId w:val="2"/>
+        </w:numPr>
+        <w:spacing w:line="259" w:lineRule="auto"/>
+        <w:rPr>
+          <w:rFonts w:ascii="Georgia" w:eastAsia="Georgia" w:hAnsi="Georgia" w:cs="Georgia"/>
+          <w:sz w:val="24"/>
+          <w:szCs w:val="24"/>
+        </w:rPr>
+      </w:pPr>
+      <w:r>
+        <w:rPr>
+          <w:rFonts w:ascii="Georgia" w:eastAsia="Georgia" w:hAnsi="Georgia" w:cs="Georgia"/>
+          <w:sz w:val="24"/>
+          <w:szCs w:val="24"/>
+        </w:rPr>
+        <w:t>Testing our application</w:t>
+      </w:r>
+    </w:p>
+    <w:p>
+      <w:pPr>
+        <w:numPr>
+          <w:ilvl w:val="2"/>
+          <w:numId w:val="2"/>
+        </w:numPr>
+        <w:spacing w:line="259" w:lineRule="auto"/>
+        <w:rPr>
+          <w:rFonts w:ascii="Georgia" w:eastAsia="Georgia" w:hAnsi="Georgia" w:cs="Georgia"/>
+          <w:sz w:val="24"/>
+          <w:szCs w:val="24"/>
+        </w:rPr>
+      </w:pPr>
+      <w:r>
+        <w:rPr>
+          <w:rFonts w:ascii="Georgia" w:eastAsia="Georgia" w:hAnsi="Georgia" w:cs="Georgia"/>
+          <w:sz w:val="24"/>
+          <w:szCs w:val="24"/>
+        </w:rPr>
+        <w:t>Finalizing</w:t>
+      </w:r>
+      <w:r>
+        <w:rPr>
+          <w:rFonts w:ascii="Georgia" w:eastAsia="Georgia" w:hAnsi="Georgia" w:cs="Georgia"/>
+          <w:sz w:val="24"/>
+          <w:szCs w:val="24"/>
+        </w:rPr>
+        <w:t xml:space="preserve"> our implementation</w:t>
+      </w:r>
+      <w:r>
+        <w:rPr>
+          <w:rFonts w:ascii="Georgia" w:eastAsia="Georgia" w:hAnsi="Georgia" w:cs="Georgia"/>
+          <w:sz w:val="24"/>
+          <w:szCs w:val="24"/>
+        </w:rPr>
+        <w:br/>
+      </w:r>
+      <w:r>
+        <w:rPr>
+          <w:rFonts w:ascii="Georgia" w:eastAsia="Georgia" w:hAnsi="Georgia" w:cs="Georgia"/>
+          <w:sz w:val="24"/>
+          <w:szCs w:val="24"/>
+        </w:rPr>
+        <w:br/>
+      </w:r>
+      <w:r>
+        <w:rPr>
+          <w:rFonts w:ascii="Georgia" w:eastAsia="Georgia" w:hAnsi="Georgia" w:cs="Georgia"/>
+          <w:b/>
+          <w:bCs/>
+          <w:sz w:val="24"/>
+          <w:szCs w:val="24"/>
+        </w:rPr>
+        <w:t>Deliverable</w:t>
+      </w:r>
+      <w:r>
+        <w:rPr>
+          <w:rFonts w:ascii="Georgia" w:eastAsia="Georgia" w:hAnsi="Georgia" w:cs="Georgia"/>
+          <w:sz w:val="24"/>
+          <w:szCs w:val="24"/>
+        </w:rPr>
+        <w:t xml:space="preserve">: </w:t>
+      </w:r>
+      <w:r>
+        <w:rPr>
+          <w:rFonts w:ascii="Georgia" w:eastAsia="Georgia" w:hAnsi="Georgia" w:cs="Georgia"/>
+          <w:sz w:val="24"/>
+          <w:szCs w:val="24"/>
+        </w:rPr>
+        <w:t xml:space="preserve">Test </w:t>
+      </w:r>
+      <w:r>
+        <w:rPr>
+          <w:rFonts w:ascii="Georgia" w:eastAsia="Georgia" w:hAnsi="Georgia" w:cs="Georgia"/>
+          <w:sz w:val="24"/>
+          <w:szCs w:val="24"/>
+        </w:rPr>
+        <w:t>analysis</w:t>
+      </w:r>
+      <w:commentRangeStart w:id="35"/>
+      <w:r>
+        <w:rPr>
+          <w:rFonts w:ascii="Georgia" w:eastAsia="Georgia" w:hAnsi="Georgia" w:cs="Georgia"/>
+          <w:sz w:val="24"/>
+          <w:szCs w:val="24"/>
+        </w:rPr>
+        <w:t xml:space="preserve"> with certain testing system and finalizing </w:t>
+      </w:r>
+      <w:commentRangeEnd w:id="35"/>
+      <w:r>
+        <w:rPr>
+          <w:rStyle w:val="CommentReference"/>
+        </w:rPr>
+        <w:commentReference w:id="35"/>
+      </w:r>
+      <w:r>
+        <w:rPr>
+          <w:rFonts w:ascii="Georgia" w:eastAsia="Georgia" w:hAnsi="Georgia" w:cs="Georgia"/>
+          <w:sz w:val="24"/>
+          <w:szCs w:val="24"/>
+        </w:rPr>
+        <w:t xml:space="preserve">implementation </w:t>
+      </w:r>
+      <w:r>
+        <w:rPr>
+          <w:rFonts w:ascii="Georgia" w:eastAsia="Georgia" w:hAnsi="Georgia" w:cs="Georgia"/>
+          <w:sz w:val="24"/>
+          <w:szCs w:val="24"/>
+        </w:rPr>
+        <w:t xml:space="preserve">of presentation layer </w:t>
+      </w:r>
+      <w:r>
+        <w:rPr>
+          <w:rFonts w:ascii="Georgia" w:eastAsia="Georgia" w:hAnsi="Georgia" w:cs="Georgia"/>
+          <w:sz w:val="24"/>
+          <w:szCs w:val="24"/>
+        </w:rPr>
+        <w:t>by the end of 5</w:t>
+      </w:r>
+      <w:r>
+        <w:rPr>
+          <w:rFonts w:ascii="Georgia" w:eastAsia="Georgia" w:hAnsi="Georgia" w:cs="Georgia"/>
+          <w:sz w:val="24"/>
+          <w:szCs w:val="24"/>
+          <w:vertAlign w:val="superscript"/>
+        </w:rPr>
+        <w:t>th</w:t>
+      </w:r>
+      <w:r>
+        <w:rPr>
+          <w:rFonts w:ascii="Georgia" w:eastAsia="Georgia" w:hAnsi="Georgia" w:cs="Georgia"/>
+          <w:sz w:val="24"/>
+          <w:szCs w:val="24"/>
+        </w:rPr>
+        <w:t xml:space="preserve"> week.</w:t>
+      </w:r>
+    </w:p>
+    <w:p>
+      <w:pPr>
         <w:spacing w:line="259" w:lineRule="auto"/>
         <w:ind w:left="2160"/>
         <w:rPr>
@@ -4142,13 +4678,43 @@
           <w:szCs w:val="24"/>
         </w:rPr>
       </w:pPr>
-      <w:r>
-        <w:rPr>
-          <w:rFonts w:ascii="Georgia" w:eastAsia="Georgia" w:hAnsi="Georgia" w:cs="Georgia"/>
-          <w:sz w:val="24"/>
-          <w:szCs w:val="24"/>
-        </w:rPr>
-        <w:br/>
+    </w:p>
+    <w:p>
+      <w:pPr>
+        <w:numPr>
+          <w:ilvl w:val="0"/>
+          <w:numId w:val="2"/>
+        </w:numPr>
+        <w:spacing w:line="259" w:lineRule="auto"/>
+        <w:rPr>
+          <w:rFonts w:ascii="Georgia" w:eastAsia="Georgia" w:hAnsi="Georgia" w:cs="Georgia"/>
+          <w:sz w:val="24"/>
+          <w:szCs w:val="24"/>
+        </w:rPr>
+      </w:pPr>
+      <w:r>
+        <w:rPr>
+          <w:rFonts w:ascii="Georgia" w:eastAsia="Georgia" w:hAnsi="Georgia" w:cs="Georgia"/>
+          <w:sz w:val="24"/>
+          <w:szCs w:val="24"/>
+        </w:rPr>
+        <w:t xml:space="preserve">Phase </w:t>
+      </w:r>
+      <w:r>
+        <w:rPr>
+          <w:rFonts w:ascii="Georgia" w:eastAsia="Georgia" w:hAnsi="Georgia" w:cs="Georgia"/>
+          <w:sz w:val="24"/>
+          <w:szCs w:val="24"/>
+        </w:rPr>
+        <w:t>6</w:t>
+      </w:r>
+      <w:r>
+        <w:rPr>
+          <w:rFonts w:ascii="Georgia" w:eastAsia="Georgia" w:hAnsi="Georgia" w:cs="Georgia"/>
+          <w:sz w:val="24"/>
+          <w:szCs w:val="24"/>
+        </w:rPr>
+        <w:t xml:space="preserve">: </w:t>
       </w:r>
       <w:r>
         <w:rPr>
@@ -4158,7 +4724,89 @@
           <w:sz w:val="24"/>
           <w:szCs w:val="24"/>
         </w:rPr>
-        <w:t>D</w:t>
+        <w:t>Demo</w:t>
+      </w:r>
+    </w:p>
+    <w:p>
+      <w:pPr>
+        <w:numPr>
+          <w:ilvl w:val="1"/>
+          <w:numId w:val="2"/>
+        </w:numPr>
+        <w:spacing w:line="259" w:lineRule="auto"/>
+        <w:rPr>
+          <w:rFonts w:ascii="Georgia" w:eastAsia="Georgia" w:hAnsi="Georgia" w:cs="Georgia"/>
+          <w:sz w:val="24"/>
+          <w:szCs w:val="24"/>
+        </w:rPr>
+      </w:pPr>
+      <w:r>
+        <w:rPr>
+          <w:rFonts w:ascii="Georgia" w:eastAsia="Georgia" w:hAnsi="Georgia" w:cs="Georgia"/>
+          <w:sz w:val="24"/>
+          <w:szCs w:val="24"/>
+        </w:rPr>
+        <w:t>Activity:</w:t>
+      </w:r>
+    </w:p>
+    <w:p>
+      <w:pPr>
+        <w:numPr>
+          <w:ilvl w:val="2"/>
+          <w:numId w:val="2"/>
+        </w:numPr>
+        <w:spacing w:line="259" w:lineRule="auto"/>
+        <w:rPr>
+          <w:rFonts w:ascii="Georgia" w:eastAsia="Georgia" w:hAnsi="Georgia" w:cs="Georgia"/>
+          <w:sz w:val="24"/>
+          <w:szCs w:val="24"/>
+        </w:rPr>
+      </w:pPr>
+      <w:r>
+        <w:rPr>
+          <w:rFonts w:ascii="Georgia" w:eastAsia="Georgia" w:hAnsi="Georgia" w:cs="Georgia"/>
+          <w:sz w:val="24"/>
+          <w:szCs w:val="24"/>
+        </w:rPr>
+        <w:t>Preparing demo presentation</w:t>
+      </w:r>
+    </w:p>
+    <w:p>
+      <w:pPr>
+        <w:numPr>
+          <w:ilvl w:val="2"/>
+          <w:numId w:val="2"/>
+        </w:numPr>
+        <w:spacing w:after="160" w:line="259" w:lineRule="auto"/>
+        <w:rPr>
+          <w:rFonts w:ascii="Georgia" w:eastAsia="Georgia" w:hAnsi="Georgia" w:cs="Georgia"/>
+          <w:sz w:val="24"/>
+          <w:szCs w:val="24"/>
+        </w:rPr>
+      </w:pPr>
+      <w:r>
+        <w:rPr>
+          <w:rFonts w:ascii="Georgia" w:eastAsia="Georgia" w:hAnsi="Georgia" w:cs="Georgia"/>
+          <w:sz w:val="24"/>
+          <w:szCs w:val="24"/>
+        </w:rPr>
+        <w:t>Git tagging our application</w:t>
+      </w:r>
+      <w:r>
+        <w:rPr>
+          <w:rFonts w:ascii="Georgia" w:eastAsia="Georgia" w:hAnsi="Georgia" w:cs="Georgia"/>
+          <w:sz w:val="24"/>
+          <w:szCs w:val="24"/>
+        </w:rPr>
+        <w:br/>
+      </w:r>
+      <w:r>
+        <w:rPr>
+          <w:rFonts w:ascii="Georgia" w:eastAsia="Georgia" w:hAnsi="Georgia" w:cs="Georgia"/>
+          <w:sz w:val="24"/>
+          <w:szCs w:val="24"/>
+        </w:rPr>
+        <w:br/>
       </w:r>
       <w:r>
         <w:rPr>
@@ -4168,15 +4816,23 @@
           <w:sz w:val="24"/>
           <w:szCs w:val="24"/>
         </w:rPr>
-        <w:t>eliverable</w:t>
-      </w:r>
-      <w:r>
-        <w:rPr>
-          <w:rFonts w:ascii="Georgia" w:eastAsia="Georgia" w:hAnsi="Georgia" w:cs="Georgia"/>
-          <w:sz w:val="24"/>
-          <w:szCs w:val="24"/>
-        </w:rPr>
-        <w:t>: First implementations with database by the end of 3</w:t>
+        <w:t>Deliverable</w:t>
+      </w:r>
+      <w:r>
+        <w:rPr>
+          <w:rFonts w:ascii="Georgia" w:eastAsia="Georgia" w:hAnsi="Georgia" w:cs="Georgia"/>
+          <w:sz w:val="24"/>
+          <w:szCs w:val="24"/>
+        </w:rPr>
+        <w:t xml:space="preserve">: </w:t>
+      </w:r>
+      <w:r>
+        <w:rPr>
+          <w:rFonts w:ascii="Georgia" w:eastAsia="Georgia" w:hAnsi="Georgia" w:cs="Georgia"/>
+          <w:sz w:val="24"/>
+          <w:szCs w:val="24"/>
+        </w:rPr>
+        <w:t>End of iteration, final version of software solution by the end of 6</w:t>
       </w:r>
       <w:r>
         <w:rPr>
@@ -4185,351 +4841,260 @@
           <w:szCs w:val="24"/>
           <w:vertAlign w:val="superscript"/>
         </w:rPr>
-        <w:t>rd</w:t>
-      </w:r>
-      <w:r>
-        <w:rPr>
-          <w:rFonts w:ascii="Georgia" w:eastAsia="Georgia" w:hAnsi="Georgia" w:cs="Georgia"/>
-          <w:sz w:val="24"/>
-          <w:szCs w:val="24"/>
-        </w:rPr>
-        <w:t xml:space="preserve"> week.</w:t>
-      </w:r>
-    </w:p>
-    <w:p>
-      <w:pPr>
-        <w:numPr>
-          <w:ilvl w:val="0"/>
-          <w:numId w:val="2"/>
-        </w:numPr>
-        <w:spacing w:line="259" w:lineRule="auto"/>
-        <w:rPr>
-          <w:rFonts w:ascii="Georgia" w:eastAsia="Georgia" w:hAnsi="Georgia" w:cs="Georgia"/>
-          <w:sz w:val="24"/>
-          <w:szCs w:val="24"/>
-        </w:rPr>
-      </w:pPr>
-      <w:r>
-        <w:rPr>
-          <w:rFonts w:ascii="Georgia" w:eastAsia="Georgia" w:hAnsi="Georgia" w:cs="Georgia"/>
-          <w:sz w:val="24"/>
-          <w:szCs w:val="24"/>
-        </w:rPr>
-        <w:t>Phase 4: Implementation</w:t>
-      </w:r>
-    </w:p>
-    <w:p>
-      <w:pPr>
-        <w:numPr>
-          <w:ilvl w:val="1"/>
-          <w:numId w:val="2"/>
-        </w:numPr>
-        <w:spacing w:line="259" w:lineRule="auto"/>
-        <w:rPr>
-          <w:rFonts w:ascii="Georgia" w:eastAsia="Georgia" w:hAnsi="Georgia" w:cs="Georgia"/>
-          <w:sz w:val="24"/>
-          <w:szCs w:val="24"/>
-        </w:rPr>
-      </w:pPr>
-      <w:r>
-        <w:rPr>
-          <w:rFonts w:ascii="Georgia" w:eastAsia="Georgia" w:hAnsi="Georgia" w:cs="Georgia"/>
-          <w:sz w:val="24"/>
-          <w:szCs w:val="24"/>
-        </w:rPr>
-        <w:lastRenderedPageBreak/>
-        <w:t>Activity:</w:t>
-      </w:r>
-    </w:p>
-    <w:p>
-      <w:pPr>
-        <w:numPr>
-          <w:ilvl w:val="2"/>
-          <w:numId w:val="2"/>
-        </w:numPr>
-        <w:spacing w:line="259" w:lineRule="auto"/>
-        <w:rPr>
-          <w:rFonts w:ascii="Georgia" w:eastAsia="Georgia" w:hAnsi="Georgia" w:cs="Georgia"/>
-          <w:sz w:val="24"/>
-          <w:szCs w:val="24"/>
-        </w:rPr>
-      </w:pPr>
-      <w:r>
-        <w:rPr>
-          <w:rFonts w:ascii="Georgia" w:eastAsia="Georgia" w:hAnsi="Georgia" w:cs="Georgia"/>
-          <w:sz w:val="24"/>
-          <w:szCs w:val="24"/>
-        </w:rPr>
-        <w:t>Continuation of implementation</w:t>
-      </w:r>
-      <w:r>
-        <w:rPr>
-          <w:rFonts w:ascii="Georgia" w:eastAsia="Georgia" w:hAnsi="Georgia" w:cs="Georgia"/>
-          <w:sz w:val="24"/>
-          <w:szCs w:val="24"/>
-        </w:rPr>
-        <w:br/>
-      </w:r>
-      <w:r>
-        <w:rPr>
-          <w:rFonts w:ascii="Georgia" w:eastAsia="Georgia" w:hAnsi="Georgia" w:cs="Georgia"/>
-          <w:sz w:val="24"/>
-          <w:szCs w:val="24"/>
-        </w:rPr>
-        <w:br/>
-      </w:r>
-      <w:r>
-        <w:rPr>
-          <w:rFonts w:ascii="Georgia" w:eastAsia="Georgia" w:hAnsi="Georgia" w:cs="Georgia"/>
+        <w:t>th</w:t>
+      </w:r>
+      <w:r>
+        <w:rPr>
+          <w:rFonts w:ascii="Georgia" w:eastAsia="Georgia" w:hAnsi="Georgia" w:cs="Georgia"/>
+          <w:sz w:val="24"/>
+          <w:szCs w:val="24"/>
+        </w:rPr>
+        <w:t xml:space="preserve"> week </w:t>
+      </w:r>
+      <w:r>
+        <w:rPr>
+          <w:rFonts w:ascii="Georgia" w:eastAsia="Georgia" w:hAnsi="Georgia" w:cs="Georgia"/>
+          <w:sz w:val="24"/>
+          <w:szCs w:val="24"/>
+        </w:rPr>
+        <w:t>.</w:t>
+      </w:r>
+      <w:bookmarkStart w:id="36" w:name="_xntjebe495hi" w:colFirst="0" w:colLast="0"/>
+      <w:bookmarkEnd w:id="36"/>
+    </w:p>
+    <w:p>
+      <w:pPr>
+        <w:spacing w:after="160" w:line="259" w:lineRule="auto"/>
+        <w:rPr>
+          <w:rFonts w:ascii="Georgia" w:eastAsia="Georgia" w:hAnsi="Georgia" w:cs="Georgia"/>
+        </w:rPr>
+      </w:pPr>
+      <w:commentRangeStart w:id="37"/>
+      <w:commentRangeEnd w:id="37"/>
+      <w:r>
+        <w:rPr>
+          <w:rStyle w:val="CommentReference"/>
+        </w:rPr>
+        <w:commentReference w:id="37"/>
+      </w:r>
+    </w:p>
+    <w:p>
+      <w:pPr>
+        <w:jc w:val="center"/>
+        <w:rPr>
           <w:b/>
           <w:bCs/>
-          <w:sz w:val="24"/>
-          <w:szCs w:val="24"/>
-        </w:rPr>
-        <w:t>Deliverable</w:t>
-      </w:r>
-      <w:r>
-        <w:rPr>
-          <w:rFonts w:ascii="Georgia" w:eastAsia="Georgia" w:hAnsi="Georgia" w:cs="Georgia"/>
-          <w:sz w:val="24"/>
-          <w:szCs w:val="24"/>
-        </w:rPr>
-        <w:t xml:space="preserve">: </w:t>
-      </w:r>
-      <w:commentRangeStart w:id="34"/>
-      <w:r>
-        <w:rPr>
-          <w:rFonts w:ascii="Georgia" w:eastAsia="Georgia" w:hAnsi="Georgia" w:cs="Georgia"/>
-          <w:sz w:val="24"/>
-          <w:szCs w:val="24"/>
-        </w:rPr>
-        <w:t>Continue with implementation</w:t>
-      </w:r>
-      <w:r>
-        <w:rPr>
-          <w:rFonts w:ascii="Georgia" w:eastAsia="Georgia" w:hAnsi="Georgia" w:cs="Georgia"/>
-          <w:sz w:val="24"/>
-          <w:szCs w:val="24"/>
-        </w:rPr>
-        <w:t>, finished database with its connections</w:t>
-      </w:r>
-      <w:r>
-        <w:rPr>
-          <w:rFonts w:ascii="Georgia" w:eastAsia="Georgia" w:hAnsi="Georgia" w:cs="Georgia"/>
-          <w:sz w:val="24"/>
-          <w:szCs w:val="24"/>
-        </w:rPr>
-        <w:t>, overall work in progress</w:t>
-      </w:r>
-      <w:r>
-        <w:rPr>
-          <w:rFonts w:ascii="Georgia" w:eastAsia="Georgia" w:hAnsi="Georgia" w:cs="Georgia"/>
-          <w:sz w:val="24"/>
-          <w:szCs w:val="24"/>
-        </w:rPr>
-        <w:t xml:space="preserve"> by the end of </w:t>
-      </w:r>
-      <w:r>
-        <w:rPr>
-          <w:rFonts w:ascii="Georgia" w:eastAsia="Georgia" w:hAnsi="Georgia" w:cs="Georgia"/>
-          <w:sz w:val="24"/>
-          <w:szCs w:val="24"/>
-        </w:rPr>
-        <w:t>4</w:t>
-      </w:r>
-      <w:r>
-        <w:rPr>
-          <w:rFonts w:ascii="Georgia" w:eastAsia="Georgia" w:hAnsi="Georgia" w:cs="Georgia"/>
-          <w:sz w:val="24"/>
-          <w:szCs w:val="24"/>
-          <w:vertAlign w:val="superscript"/>
-        </w:rPr>
-        <w:t>th</w:t>
-      </w:r>
-      <w:r>
-        <w:rPr>
-          <w:rFonts w:ascii="Georgia" w:eastAsia="Georgia" w:hAnsi="Georgia" w:cs="Georgia"/>
-          <w:sz w:val="24"/>
-          <w:szCs w:val="24"/>
-        </w:rPr>
-        <w:t xml:space="preserve"> </w:t>
-      </w:r>
-      <w:r>
-        <w:rPr>
-          <w:rFonts w:ascii="Georgia" w:eastAsia="Georgia" w:hAnsi="Georgia" w:cs="Georgia"/>
-          <w:sz w:val="24"/>
-          <w:szCs w:val="24"/>
-        </w:rPr>
-        <w:t xml:space="preserve"> week.</w:t>
-      </w:r>
-      <w:commentRangeEnd w:id="34"/>
-      <w:r>
-        <w:rPr>
-          <w:rStyle w:val="CommentReference"/>
-        </w:rPr>
-        <w:commentReference w:id="34"/>
-      </w:r>
-      <w:r>
-        <w:rPr>
-          <w:rFonts w:ascii="Georgia" w:eastAsia="Georgia" w:hAnsi="Georgia" w:cs="Georgia"/>
-          <w:sz w:val="24"/>
-          <w:szCs w:val="24"/>
-        </w:rPr>
-        <w:br/>
-      </w:r>
-    </w:p>
-    <w:p>
-      <w:pPr>
-        <w:numPr>
-          <w:ilvl w:val="0"/>
-          <w:numId w:val="2"/>
-        </w:numPr>
-        <w:spacing w:line="259" w:lineRule="auto"/>
-        <w:rPr>
-          <w:rFonts w:ascii="Georgia" w:eastAsia="Georgia" w:hAnsi="Georgia" w:cs="Georgia"/>
-          <w:sz w:val="24"/>
-          <w:szCs w:val="24"/>
-        </w:rPr>
-      </w:pPr>
-      <w:r>
-        <w:rPr>
-          <w:rFonts w:ascii="Georgia" w:eastAsia="Georgia" w:hAnsi="Georgia" w:cs="Georgia"/>
-          <w:sz w:val="24"/>
-          <w:szCs w:val="24"/>
-        </w:rPr>
-        <w:t xml:space="preserve">Phase 5: </w:t>
-      </w:r>
-      <w:r>
-        <w:rPr>
-          <w:rFonts w:ascii="Georgia" w:eastAsia="Georgia" w:hAnsi="Georgia" w:cs="Georgia"/>
+          <w:sz w:val="28"/>
+          <w:szCs w:val="28"/>
+          <w:highlight w:val="white"/>
+        </w:rPr>
+      </w:pPr>
+      <w:r>
+        <w:rPr>
           <w:b/>
           <w:bCs/>
-          <w:sz w:val="24"/>
-          <w:szCs w:val="24"/>
-        </w:rPr>
-        <w:t>Testing</w:t>
-      </w:r>
-    </w:p>
-    <w:p>
-      <w:pPr>
-        <w:numPr>
-          <w:ilvl w:val="1"/>
-          <w:numId w:val="2"/>
-        </w:numPr>
-        <w:spacing w:line="259" w:lineRule="auto"/>
-        <w:rPr>
-          <w:rFonts w:ascii="Georgia" w:eastAsia="Georgia" w:hAnsi="Georgia" w:cs="Georgia"/>
-          <w:sz w:val="24"/>
-          <w:szCs w:val="24"/>
-        </w:rPr>
-      </w:pPr>
-      <w:r>
-        <w:rPr>
-          <w:rFonts w:ascii="Georgia" w:eastAsia="Georgia" w:hAnsi="Georgia" w:cs="Georgia"/>
-          <w:sz w:val="24"/>
-          <w:szCs w:val="24"/>
-        </w:rPr>
-        <w:t>Activity:</w:t>
-      </w:r>
-    </w:p>
-    <w:p>
-      <w:pPr>
-        <w:numPr>
-          <w:ilvl w:val="2"/>
-          <w:numId w:val="2"/>
-        </w:numPr>
-        <w:spacing w:line="259" w:lineRule="auto"/>
-        <w:rPr>
-          <w:rFonts w:ascii="Georgia" w:eastAsia="Georgia" w:hAnsi="Georgia" w:cs="Georgia"/>
-          <w:sz w:val="24"/>
-          <w:szCs w:val="24"/>
-        </w:rPr>
-      </w:pPr>
-      <w:r>
-        <w:rPr>
-          <w:rFonts w:ascii="Georgia" w:eastAsia="Georgia" w:hAnsi="Georgia" w:cs="Georgia"/>
-          <w:sz w:val="24"/>
-          <w:szCs w:val="24"/>
-        </w:rPr>
-        <w:t>Producing Test Report</w:t>
-      </w:r>
-    </w:p>
-    <w:p>
-      <w:pPr>
-        <w:numPr>
-          <w:ilvl w:val="2"/>
-          <w:numId w:val="2"/>
-        </w:numPr>
-        <w:spacing w:line="259" w:lineRule="auto"/>
-        <w:rPr>
-          <w:rFonts w:ascii="Georgia" w:eastAsia="Georgia" w:hAnsi="Georgia" w:cs="Georgia"/>
-          <w:sz w:val="24"/>
-          <w:szCs w:val="24"/>
-        </w:rPr>
-      </w:pPr>
-      <w:r>
-        <w:rPr>
-          <w:rFonts w:ascii="Georgia" w:eastAsia="Georgia" w:hAnsi="Georgia" w:cs="Georgia"/>
-          <w:sz w:val="24"/>
-          <w:szCs w:val="24"/>
-        </w:rPr>
-        <w:t>Testing our application</w:t>
-      </w:r>
-    </w:p>
-    <w:p>
-      <w:pPr>
-        <w:numPr>
-          <w:ilvl w:val="2"/>
-          <w:numId w:val="2"/>
-        </w:numPr>
-        <w:spacing w:line="259" w:lineRule="auto"/>
-        <w:rPr>
-          <w:rFonts w:ascii="Georgia" w:eastAsia="Georgia" w:hAnsi="Georgia" w:cs="Georgia"/>
-          <w:sz w:val="24"/>
-          <w:szCs w:val="24"/>
-        </w:rPr>
-      </w:pPr>
-      <w:r>
-        <w:rPr>
-          <w:rFonts w:ascii="Georgia" w:eastAsia="Georgia" w:hAnsi="Georgia" w:cs="Georgia"/>
-          <w:sz w:val="24"/>
-          <w:szCs w:val="24"/>
-        </w:rPr>
-        <w:t>Finalizing</w:t>
-      </w:r>
-      <w:r>
-        <w:rPr>
-          <w:rFonts w:ascii="Georgia" w:eastAsia="Georgia" w:hAnsi="Georgia" w:cs="Georgia"/>
-          <w:sz w:val="24"/>
-          <w:szCs w:val="24"/>
-        </w:rPr>
-        <w:t xml:space="preserve"> our implementation</w:t>
-      </w:r>
-      <w:r>
-        <w:rPr>
-          <w:rFonts w:ascii="Georgia" w:eastAsia="Georgia" w:hAnsi="Georgia" w:cs="Georgia"/>
-          <w:sz w:val="24"/>
-          <w:szCs w:val="24"/>
-        </w:rPr>
-        <w:br/>
-      </w:r>
-      <w:r>
-        <w:rPr>
-          <w:rFonts w:ascii="Georgia" w:eastAsia="Georgia" w:hAnsi="Georgia" w:cs="Georgia"/>
-          <w:sz w:val="24"/>
-          <w:szCs w:val="24"/>
-        </w:rPr>
-        <w:br/>
-      </w:r>
-      <w:r>
-        <w:rPr>
-          <w:rFonts w:ascii="Georgia" w:eastAsia="Georgia" w:hAnsi="Georgia" w:cs="Georgia"/>
+          <w:sz w:val="28"/>
+          <w:szCs w:val="28"/>
+          <w:highlight w:val="white"/>
+        </w:rPr>
+        <w:t>2</w:t>
+      </w:r>
+      <w:r>
+        <w:rPr>
           <w:b/>
           <w:bCs/>
-          <w:sz w:val="24"/>
-          <w:szCs w:val="24"/>
-        </w:rPr>
-        <w:t>Deliverable</w:t>
+          <w:sz w:val="28"/>
+          <w:szCs w:val="28"/>
+          <w:highlight w:val="white"/>
+          <w:vertAlign w:val="superscript"/>
+        </w:rPr>
+        <w:t>nd</w:t>
+      </w:r>
+      <w:r>
+        <w:rPr>
+          <w:b/>
+          <w:bCs/>
+          <w:sz w:val="28"/>
+          <w:szCs w:val="28"/>
+          <w:highlight w:val="white"/>
+        </w:rPr>
+        <w:t xml:space="preserve"> </w:t>
+      </w:r>
+      <w:r>
+        <w:rPr>
+          <w:b/>
+          <w:bCs/>
+          <w:sz w:val="28"/>
+          <w:szCs w:val="28"/>
+          <w:highlight w:val="white"/>
+        </w:rPr>
+        <w:t>Iteration</w:t>
+      </w:r>
+    </w:p>
+    <w:p>
+      <w:pPr>
+        <w:spacing w:after="160" w:line="259" w:lineRule="auto"/>
+        <w:rPr>
+          <w:rFonts w:ascii="Georgia" w:eastAsia="Georgia" w:hAnsi="Georgia" w:cs="Georgia"/>
+        </w:rPr>
+      </w:pPr>
+    </w:p>
+    <w:p>
+      <w:pPr>
+        <w:numPr>
+          <w:ilvl w:val="0"/>
+          <w:numId w:val="9"/>
+        </w:numPr>
+        <w:spacing w:line="259" w:lineRule="auto"/>
+        <w:rPr>
+          <w:rFonts w:ascii="Georgia" w:eastAsia="Georgia" w:hAnsi="Georgia" w:cs="Georgia"/>
+          <w:sz w:val="24"/>
+          <w:szCs w:val="24"/>
+        </w:rPr>
+      </w:pPr>
+      <w:r>
+        <w:rPr>
+          <w:rFonts w:ascii="Georgia" w:eastAsia="Georgia" w:hAnsi="Georgia" w:cs="Georgia"/>
+          <w:sz w:val="24"/>
+          <w:szCs w:val="24"/>
+        </w:rPr>
+        <w:t xml:space="preserve">Phase 1: </w:t>
+      </w:r>
+      <w:r>
+        <w:rPr>
+          <w:rFonts w:ascii="Georgia" w:eastAsia="Georgia" w:hAnsi="Georgia" w:cs="Georgia"/>
+          <w:b/>
+          <w:bCs/>
+          <w:sz w:val="24"/>
+          <w:szCs w:val="24"/>
+        </w:rPr>
+        <w:t>Analysis</w:t>
+      </w:r>
+    </w:p>
+    <w:p>
+      <w:pPr>
+        <w:numPr>
+          <w:ilvl w:val="1"/>
+          <w:numId w:val="9"/>
+        </w:numPr>
+        <w:spacing w:line="259" w:lineRule="auto"/>
+        <w:rPr>
+          <w:rFonts w:ascii="Georgia" w:eastAsia="Georgia" w:hAnsi="Georgia" w:cs="Georgia"/>
+          <w:sz w:val="24"/>
+          <w:szCs w:val="24"/>
+        </w:rPr>
+      </w:pPr>
+      <w:r>
+        <w:rPr>
+          <w:rFonts w:ascii="Georgia" w:eastAsia="Georgia" w:hAnsi="Georgia" w:cs="Georgia"/>
+          <w:sz w:val="24"/>
+          <w:szCs w:val="24"/>
+        </w:rPr>
+        <w:t>Activities:</w:t>
+      </w:r>
+    </w:p>
+    <w:p>
+      <w:pPr>
+        <w:numPr>
+          <w:ilvl w:val="2"/>
+          <w:numId w:val="9"/>
+        </w:numPr>
+        <w:spacing w:line="259" w:lineRule="auto"/>
+        <w:rPr>
+          <w:rFonts w:ascii="Georgia" w:eastAsia="Georgia" w:hAnsi="Georgia" w:cs="Georgia"/>
+          <w:sz w:val="24"/>
+          <w:szCs w:val="24"/>
+        </w:rPr>
+      </w:pPr>
+      <w:r>
+        <w:rPr>
+          <w:rFonts w:ascii="Georgia" w:eastAsia="Georgia" w:hAnsi="Georgia" w:cs="Georgia"/>
+          <w:sz w:val="24"/>
+          <w:szCs w:val="24"/>
+        </w:rPr>
+        <w:t xml:space="preserve">Discussing and writing a work agreement with the team </w:t>
+      </w:r>
+    </w:p>
+    <w:p>
+      <w:pPr>
+        <w:numPr>
+          <w:ilvl w:val="2"/>
+          <w:numId w:val="9"/>
+        </w:numPr>
+        <w:spacing w:line="259" w:lineRule="auto"/>
+        <w:rPr>
+          <w:rFonts w:ascii="Georgia" w:eastAsia="Georgia" w:hAnsi="Georgia" w:cs="Georgia"/>
+          <w:sz w:val="24"/>
+          <w:szCs w:val="24"/>
+        </w:rPr>
+      </w:pPr>
+      <w:r>
+        <w:rPr>
+          <w:rFonts w:ascii="Georgia" w:eastAsia="Georgia" w:hAnsi="Georgia" w:cs="Georgia"/>
+          <w:sz w:val="24"/>
+          <w:szCs w:val="24"/>
+        </w:rPr>
+        <w:t>Improved</w:t>
+      </w:r>
+      <w:r>
+        <w:rPr>
+          <w:rFonts w:ascii="Georgia" w:eastAsia="Georgia" w:hAnsi="Georgia" w:cs="Georgia"/>
+          <w:sz w:val="24"/>
+          <w:szCs w:val="24"/>
+        </w:rPr>
+        <w:t xml:space="preserve"> the project plan</w:t>
+      </w:r>
+      <w:r>
+        <w:rPr>
+          <w:rFonts w:ascii="Georgia" w:eastAsia="Georgia" w:hAnsi="Georgia" w:cs="Georgia"/>
+          <w:sz w:val="24"/>
+          <w:szCs w:val="24"/>
+        </w:rPr>
+        <w:t>, URS</w:t>
+      </w:r>
+      <w:r>
+        <w:rPr>
+          <w:rFonts w:ascii="Georgia" w:eastAsia="Georgia" w:hAnsi="Georgia" w:cs="Georgia"/>
+          <w:sz w:val="24"/>
+          <w:szCs w:val="24"/>
+        </w:rPr>
+        <w:t xml:space="preserve"> and held meetings with the client</w:t>
+      </w:r>
+      <w:r>
+        <w:rPr>
+          <w:rFonts w:ascii="Georgia" w:eastAsia="Georgia" w:hAnsi="Georgia" w:cs="Georgia"/>
+          <w:sz w:val="24"/>
+          <w:szCs w:val="24"/>
+        </w:rPr>
+        <w:br/>
+      </w:r>
+      <w:r>
+        <w:rPr>
+          <w:rFonts w:ascii="Georgia" w:eastAsia="Georgia" w:hAnsi="Georgia" w:cs="Georgia"/>
+          <w:sz w:val="24"/>
+          <w:szCs w:val="24"/>
+        </w:rPr>
+        <w:br/>
+      </w:r>
+      <w:r>
+        <w:rPr>
+          <w:rFonts w:ascii="Georgia" w:eastAsia="Georgia" w:hAnsi="Georgia" w:cs="Georgia"/>
+          <w:b/>
+          <w:bCs/>
+          <w:sz w:val="24"/>
+          <w:szCs w:val="24"/>
+        </w:rPr>
+        <w:t>D</w:t>
+      </w:r>
+      <w:r>
+        <w:rPr>
+          <w:rFonts w:ascii="Georgia" w:eastAsia="Georgia" w:hAnsi="Georgia" w:cs="Georgia"/>
+          <w:b/>
+          <w:bCs/>
+          <w:sz w:val="24"/>
+          <w:szCs w:val="24"/>
+        </w:rPr>
+        <w:t>eliverable</w:t>
       </w:r>
       <w:r>
         <w:rPr>
@@ -4545,55 +5110,23 @@
           <w:sz w:val="24"/>
           <w:szCs w:val="24"/>
         </w:rPr>
-        <w:t xml:space="preserve">Test </w:t>
-      </w:r>
-      <w:r>
-        <w:rPr>
-          <w:rFonts w:ascii="Georgia" w:eastAsia="Georgia" w:hAnsi="Georgia" w:cs="Georgia"/>
-          <w:sz w:val="24"/>
-          <w:szCs w:val="24"/>
-        </w:rPr>
-        <w:t>analysis</w:t>
-      </w:r>
-      <w:commentRangeStart w:id="35"/>
-      <w:r>
-        <w:rPr>
-          <w:rFonts w:ascii="Georgia" w:eastAsia="Georgia" w:hAnsi="Georgia" w:cs="Georgia"/>
-          <w:sz w:val="24"/>
-          <w:szCs w:val="24"/>
-        </w:rPr>
-        <w:t xml:space="preserve"> with certain testing system and finalizing </w:t>
-      </w:r>
-      <w:commentRangeEnd w:id="35"/>
-      <w:r>
-        <w:rPr>
-          <w:rStyle w:val="CommentReference"/>
-        </w:rPr>
-        <w:commentReference w:id="35"/>
-      </w:r>
-      <w:r>
-        <w:rPr>
-          <w:rFonts w:ascii="Georgia" w:eastAsia="Georgia" w:hAnsi="Georgia" w:cs="Georgia"/>
-          <w:sz w:val="24"/>
-          <w:szCs w:val="24"/>
-        </w:rPr>
-        <w:t xml:space="preserve">implementation </w:t>
-      </w:r>
-      <w:r>
-        <w:rPr>
-          <w:rFonts w:ascii="Georgia" w:eastAsia="Georgia" w:hAnsi="Georgia" w:cs="Georgia"/>
-          <w:sz w:val="24"/>
-          <w:szCs w:val="24"/>
-        </w:rPr>
-        <w:t xml:space="preserve">of presentation layer </w:t>
-      </w:r>
-      <w:r>
-        <w:rPr>
-          <w:rFonts w:ascii="Georgia" w:eastAsia="Georgia" w:hAnsi="Georgia" w:cs="Georgia"/>
-          <w:sz w:val="24"/>
-          <w:szCs w:val="24"/>
-        </w:rPr>
-        <w:t>by the end of 5</w:t>
+        <w:t>Second</w:t>
+      </w:r>
+      <w:r>
+        <w:rPr>
+          <w:rFonts w:ascii="Georgia" w:eastAsia="Georgia" w:hAnsi="Georgia" w:cs="Georgia"/>
+          <w:sz w:val="24"/>
+          <w:szCs w:val="24"/>
+        </w:rPr>
+        <w:t xml:space="preserve"> version of documentation and team agreements by the end of </w:t>
+      </w:r>
+      <w:r>
+        <w:rPr>
+          <w:rFonts w:ascii="Georgia" w:eastAsia="Georgia" w:hAnsi="Georgia" w:cs="Georgia"/>
+          <w:sz w:val="24"/>
+          <w:szCs w:val="24"/>
+        </w:rPr>
+        <w:t>7</w:t>
       </w:r>
       <w:r>
         <w:rPr>
@@ -4610,7 +5143,32 @@
           <w:sz w:val="24"/>
           <w:szCs w:val="24"/>
         </w:rPr>
+        <w:t xml:space="preserve"> </w:t>
+      </w:r>
+      <w:r>
+        <w:rPr>
+          <w:rFonts w:ascii="Georgia" w:eastAsia="Georgia" w:hAnsi="Georgia" w:cs="Georgia"/>
+          <w:sz w:val="24"/>
+          <w:szCs w:val="24"/>
+        </w:rPr>
         <w:t xml:space="preserve"> week.</w:t>
+      </w:r>
+    </w:p>
+    <w:p>
+      <w:pPr>
+        <w:rPr>
+          <w:rFonts w:ascii="Georgia" w:eastAsia="Georgia" w:hAnsi="Georgia" w:cs="Georgia"/>
+          <w:sz w:val="24"/>
+          <w:szCs w:val="24"/>
+        </w:rPr>
+      </w:pPr>
+      <w:r>
+        <w:rPr>
+          <w:rFonts w:ascii="Georgia" w:eastAsia="Georgia" w:hAnsi="Georgia" w:cs="Georgia"/>
+          <w:sz w:val="24"/>
+          <w:szCs w:val="24"/>
+        </w:rPr>
+        <w:br w:type="page"/>
       </w:r>
     </w:p>
     <w:p>
@@ -4628,7 +5186,7 @@
       <w:pPr>
         <w:numPr>
           <w:ilvl w:val="0"/>
-          <w:numId w:val="2"/>
+          <w:numId w:val="9"/>
         </w:numPr>
         <w:spacing w:line="259" w:lineRule="auto"/>
         <w:rPr>
@@ -4637,29 +5195,14 @@
           <w:szCs w:val="24"/>
         </w:rPr>
       </w:pPr>
-      <w:r>
-        <w:rPr>
-          <w:rFonts w:ascii="Georgia" w:eastAsia="Georgia" w:hAnsi="Georgia" w:cs="Georgia"/>
-          <w:sz w:val="24"/>
-          <w:szCs w:val="24"/>
-        </w:rPr>
-        <w:t xml:space="preserve">Phase </w:t>
-      </w:r>
-      <w:r>
-        <w:rPr>
-          <w:rFonts w:ascii="Georgia" w:eastAsia="Georgia" w:hAnsi="Georgia" w:cs="Georgia"/>
-          <w:sz w:val="24"/>
-          <w:szCs w:val="24"/>
-        </w:rPr>
-        <w:t>6</w:t>
-      </w:r>
-      <w:r>
-        <w:rPr>
-          <w:rFonts w:ascii="Georgia" w:eastAsia="Georgia" w:hAnsi="Georgia" w:cs="Georgia"/>
-          <w:sz w:val="24"/>
-          <w:szCs w:val="24"/>
-        </w:rPr>
-        <w:t xml:space="preserve">: </w:t>
+      <w:commentRangeStart w:id="38"/>
+      <w:r>
+        <w:rPr>
+          <w:rFonts w:ascii="Georgia" w:eastAsia="Georgia" w:hAnsi="Georgia" w:cs="Georgia"/>
+          <w:sz w:val="24"/>
+          <w:szCs w:val="24"/>
+        </w:rPr>
+        <w:t xml:space="preserve">Phase 2: </w:t>
       </w:r>
       <w:r>
         <w:rPr>
@@ -4669,95 +5212,533 @@
           <w:sz w:val="24"/>
           <w:szCs w:val="24"/>
         </w:rPr>
-        <w:t>Demo</w:t>
-      </w:r>
-    </w:p>
-    <w:p>
-      <w:pPr>
-        <w:numPr>
-          <w:ilvl w:val="1"/>
-          <w:numId w:val="2"/>
-        </w:numPr>
-        <w:spacing w:line="259" w:lineRule="auto"/>
-        <w:rPr>
-          <w:rFonts w:ascii="Georgia" w:eastAsia="Georgia" w:hAnsi="Georgia" w:cs="Georgia"/>
-          <w:sz w:val="24"/>
-          <w:szCs w:val="24"/>
-        </w:rPr>
-      </w:pPr>
-      <w:r>
-        <w:rPr>
-          <w:rFonts w:ascii="Georgia" w:eastAsia="Georgia" w:hAnsi="Georgia" w:cs="Georgia"/>
-          <w:sz w:val="24"/>
-          <w:szCs w:val="24"/>
-        </w:rPr>
-        <w:t>Activity:</w:t>
-      </w:r>
-    </w:p>
-    <w:p>
-      <w:pPr>
-        <w:numPr>
-          <w:ilvl w:val="2"/>
-          <w:numId w:val="2"/>
-        </w:numPr>
-        <w:spacing w:line="259" w:lineRule="auto"/>
-        <w:rPr>
-          <w:rFonts w:ascii="Georgia" w:eastAsia="Georgia" w:hAnsi="Georgia" w:cs="Georgia"/>
-          <w:sz w:val="24"/>
-          <w:szCs w:val="24"/>
-        </w:rPr>
-      </w:pPr>
-      <w:r>
-        <w:rPr>
-          <w:rFonts w:ascii="Georgia" w:eastAsia="Georgia" w:hAnsi="Georgia" w:cs="Georgia"/>
-          <w:sz w:val="24"/>
-          <w:szCs w:val="24"/>
-        </w:rPr>
-        <w:t>Preparing demo presentation</w:t>
-      </w:r>
-    </w:p>
-    <w:p>
-      <w:pPr>
-        <w:numPr>
-          <w:ilvl w:val="2"/>
-          <w:numId w:val="2"/>
-        </w:numPr>
-        <w:spacing w:after="160" w:line="259" w:lineRule="auto"/>
-        <w:rPr>
-          <w:rFonts w:ascii="Georgia" w:eastAsia="Georgia" w:hAnsi="Georgia" w:cs="Georgia"/>
-          <w:sz w:val="24"/>
-          <w:szCs w:val="24"/>
-        </w:rPr>
-      </w:pPr>
-      <w:r>
-        <w:rPr>
-          <w:rFonts w:ascii="Georgia" w:eastAsia="Georgia" w:hAnsi="Georgia" w:cs="Georgia"/>
-          <w:sz w:val="24"/>
-          <w:szCs w:val="24"/>
-        </w:rPr>
-        <w:t>Git tagging our application</w:t>
-      </w:r>
-      <w:r>
-        <w:rPr>
-          <w:rFonts w:ascii="Georgia" w:eastAsia="Georgia" w:hAnsi="Georgia" w:cs="Georgia"/>
-          <w:sz w:val="24"/>
-          <w:szCs w:val="24"/>
-        </w:rPr>
-        <w:br/>
-      </w:r>
-      <w:r>
-        <w:rPr>
-          <w:rFonts w:ascii="Georgia" w:eastAsia="Georgia" w:hAnsi="Georgia" w:cs="Georgia"/>
-          <w:sz w:val="24"/>
-          <w:szCs w:val="24"/>
-        </w:rPr>
-        <w:br/>
-      </w:r>
-      <w:r>
-        <w:rPr>
-          <w:rFonts w:ascii="Georgia" w:eastAsia="Georgia" w:hAnsi="Georgia" w:cs="Georgia"/>
+        <w:t>Design</w:t>
+      </w:r>
+      <w:commentRangeEnd w:id="38"/>
+      <w:r>
+        <w:rPr>
+          <w:rStyle w:val="CommentReference"/>
           <w:b/>
           <w:bCs/>
+        </w:rPr>
+        <w:commentReference w:id="38"/>
+      </w:r>
+    </w:p>
+    <w:p>
+      <w:pPr>
+        <w:numPr>
+          <w:ilvl w:val="1"/>
+          <w:numId w:val="9"/>
+        </w:numPr>
+        <w:spacing w:line="259" w:lineRule="auto"/>
+        <w:rPr>
+          <w:rFonts w:ascii="Georgia" w:eastAsia="Georgia" w:hAnsi="Georgia" w:cs="Georgia"/>
+          <w:sz w:val="24"/>
+          <w:szCs w:val="24"/>
+        </w:rPr>
+      </w:pPr>
+      <w:r>
+        <w:rPr>
+          <w:rFonts w:ascii="Georgia" w:eastAsia="Georgia" w:hAnsi="Georgia" w:cs="Georgia"/>
+          <w:sz w:val="24"/>
+          <w:szCs w:val="24"/>
+        </w:rPr>
+        <w:t>Activities:</w:t>
+      </w:r>
+    </w:p>
+    <w:p>
+      <w:pPr>
+        <w:numPr>
+          <w:ilvl w:val="2"/>
+          <w:numId w:val="9"/>
+        </w:numPr>
+        <w:spacing w:line="259" w:lineRule="auto"/>
+        <w:rPr>
+          <w:rFonts w:ascii="Georgia" w:eastAsia="Georgia" w:hAnsi="Georgia" w:cs="Georgia"/>
+          <w:sz w:val="24"/>
+          <w:szCs w:val="24"/>
+        </w:rPr>
+      </w:pPr>
+      <w:r>
+        <w:rPr>
+          <w:rFonts w:ascii="Georgia" w:eastAsia="Georgia" w:hAnsi="Georgia" w:cs="Georgia"/>
+          <w:sz w:val="24"/>
+          <w:szCs w:val="24"/>
+        </w:rPr>
+        <w:t>Writing the user requirements document</w:t>
+      </w:r>
+    </w:p>
+    <w:p>
+      <w:pPr>
+        <w:numPr>
+          <w:ilvl w:val="2"/>
+          <w:numId w:val="9"/>
+        </w:numPr>
+        <w:spacing w:line="259" w:lineRule="auto"/>
+        <w:rPr>
+          <w:rFonts w:ascii="Georgia" w:eastAsia="Georgia" w:hAnsi="Georgia" w:cs="Georgia"/>
+          <w:sz w:val="24"/>
+          <w:szCs w:val="24"/>
+        </w:rPr>
+      </w:pPr>
+      <w:r>
+        <w:rPr>
+          <w:rFonts w:ascii="Georgia" w:eastAsia="Georgia" w:hAnsi="Georgia" w:cs="Georgia"/>
+          <w:sz w:val="24"/>
+          <w:szCs w:val="24"/>
+        </w:rPr>
+        <w:t>Finalizing the project plan</w:t>
+      </w:r>
+    </w:p>
+    <w:p>
+      <w:pPr>
+        <w:numPr>
+          <w:ilvl w:val="2"/>
+          <w:numId w:val="9"/>
+        </w:numPr>
+        <w:spacing w:line="259" w:lineRule="auto"/>
+        <w:rPr>
+          <w:rFonts w:ascii="Georgia" w:eastAsia="Georgia" w:hAnsi="Georgia" w:cs="Georgia"/>
+          <w:sz w:val="24"/>
+          <w:szCs w:val="24"/>
+        </w:rPr>
+      </w:pPr>
+      <w:r>
+        <w:rPr>
+          <w:rFonts w:ascii="Georgia" w:eastAsia="Georgia" w:hAnsi="Georgia" w:cs="Georgia"/>
+          <w:sz w:val="24"/>
+          <w:szCs w:val="24"/>
+        </w:rPr>
+        <w:t>Improving</w:t>
+      </w:r>
+      <w:r>
+        <w:rPr>
+          <w:rFonts w:ascii="Georgia" w:eastAsia="Georgia" w:hAnsi="Georgia" w:cs="Georgia"/>
+          <w:sz w:val="24"/>
+          <w:szCs w:val="24"/>
+        </w:rPr>
+        <w:t xml:space="preserve"> database relationships</w:t>
+      </w:r>
+    </w:p>
+    <w:p>
+      <w:pPr>
+        <w:numPr>
+          <w:ilvl w:val="2"/>
+          <w:numId w:val="9"/>
+        </w:numPr>
+        <w:spacing w:line="259" w:lineRule="auto"/>
+        <w:rPr>
+          <w:rFonts w:ascii="Georgia" w:eastAsia="Georgia" w:hAnsi="Georgia" w:cs="Georgia"/>
+          <w:sz w:val="24"/>
+          <w:szCs w:val="24"/>
+        </w:rPr>
+      </w:pPr>
+      <w:r>
+        <w:rPr>
+          <w:rFonts w:ascii="Georgia" w:eastAsia="Georgia" w:hAnsi="Georgia" w:cs="Georgia"/>
+          <w:sz w:val="24"/>
+          <w:szCs w:val="24"/>
+        </w:rPr>
+        <w:t xml:space="preserve">Prototyping </w:t>
+      </w:r>
+      <w:r>
+        <w:rPr>
+          <w:rFonts w:ascii="Georgia" w:eastAsia="Georgia" w:hAnsi="Georgia" w:cs="Georgia"/>
+          <w:sz w:val="24"/>
+          <w:szCs w:val="24"/>
+        </w:rPr>
+        <w:br/>
+      </w:r>
+      <w:r>
+        <w:rPr>
+          <w:rFonts w:ascii="Georgia" w:eastAsia="Georgia" w:hAnsi="Georgia" w:cs="Georgia"/>
+          <w:sz w:val="24"/>
+          <w:szCs w:val="24"/>
+        </w:rPr>
+        <w:br/>
+      </w:r>
+      <w:r>
+        <w:rPr>
+          <w:rFonts w:ascii="Georgia" w:eastAsia="Georgia" w:hAnsi="Georgia" w:cs="Georgia"/>
+          <w:b/>
+          <w:bCs/>
+          <w:sz w:val="24"/>
+          <w:szCs w:val="24"/>
+        </w:rPr>
+        <w:t>D</w:t>
+      </w:r>
+      <w:r>
+        <w:rPr>
+          <w:rFonts w:ascii="Georgia" w:eastAsia="Georgia" w:hAnsi="Georgia" w:cs="Georgia"/>
+          <w:b/>
+          <w:bCs/>
+          <w:sz w:val="24"/>
+          <w:szCs w:val="24"/>
+        </w:rPr>
+        <w:t>eliverable</w:t>
+      </w:r>
+      <w:r>
+        <w:rPr>
+          <w:rFonts w:ascii="Georgia" w:eastAsia="Georgia" w:hAnsi="Georgia" w:cs="Georgia"/>
+          <w:sz w:val="24"/>
+          <w:szCs w:val="24"/>
+        </w:rPr>
+        <w:t xml:space="preserve">: Final version of documentation with class diagram and database diagram the end of </w:t>
+      </w:r>
+      <w:r>
+        <w:rPr>
+          <w:rFonts w:ascii="Georgia" w:eastAsia="Georgia" w:hAnsi="Georgia" w:cs="Georgia"/>
+          <w:sz w:val="24"/>
+          <w:szCs w:val="24"/>
+        </w:rPr>
+        <w:t>8</w:t>
+      </w:r>
+      <w:r>
+        <w:rPr>
+          <w:rFonts w:ascii="Georgia" w:eastAsia="Georgia" w:hAnsi="Georgia" w:cs="Georgia"/>
+          <w:sz w:val="24"/>
+          <w:szCs w:val="24"/>
+          <w:vertAlign w:val="superscript"/>
+        </w:rPr>
+        <w:t>th</w:t>
+      </w:r>
+      <w:r>
+        <w:rPr>
+          <w:rFonts w:ascii="Georgia" w:eastAsia="Georgia" w:hAnsi="Georgia" w:cs="Georgia"/>
+          <w:sz w:val="24"/>
+          <w:szCs w:val="24"/>
+        </w:rPr>
+        <w:t xml:space="preserve"> week.</w:t>
+      </w:r>
+      <w:r>
+        <w:rPr>
+          <w:rFonts w:ascii="Georgia" w:eastAsia="Georgia" w:hAnsi="Georgia" w:cs="Georgia"/>
+          <w:sz w:val="24"/>
+          <w:szCs w:val="24"/>
+        </w:rPr>
+        <w:br/>
+      </w:r>
+    </w:p>
+    <w:p>
+      <w:pPr>
+        <w:numPr>
+          <w:ilvl w:val="0"/>
+          <w:numId w:val="9"/>
+        </w:numPr>
+        <w:spacing w:line="259" w:lineRule="auto"/>
+        <w:rPr>
+          <w:rFonts w:ascii="Georgia" w:eastAsia="Georgia" w:hAnsi="Georgia" w:cs="Georgia"/>
+          <w:sz w:val="24"/>
+          <w:szCs w:val="24"/>
+        </w:rPr>
+      </w:pPr>
+      <w:r>
+        <w:rPr>
+          <w:rFonts w:ascii="Georgia" w:eastAsia="Georgia" w:hAnsi="Georgia" w:cs="Georgia"/>
+          <w:sz w:val="24"/>
+          <w:szCs w:val="24"/>
+        </w:rPr>
+        <w:t xml:space="preserve">Phase 3: </w:t>
+      </w:r>
+      <w:r>
+        <w:rPr>
+          <w:rFonts w:ascii="Georgia" w:eastAsia="Georgia" w:hAnsi="Georgia" w:cs="Georgia"/>
+          <w:b/>
+          <w:bCs/>
+          <w:sz w:val="24"/>
+          <w:szCs w:val="24"/>
+        </w:rPr>
+        <w:t>Implementation</w:t>
+      </w:r>
+    </w:p>
+    <w:p>
+      <w:pPr>
+        <w:numPr>
+          <w:ilvl w:val="1"/>
+          <w:numId w:val="9"/>
+        </w:numPr>
+        <w:spacing w:line="259" w:lineRule="auto"/>
+        <w:rPr>
+          <w:rFonts w:ascii="Georgia" w:eastAsia="Georgia" w:hAnsi="Georgia" w:cs="Georgia"/>
+          <w:sz w:val="24"/>
+          <w:szCs w:val="24"/>
+        </w:rPr>
+      </w:pPr>
+      <w:r>
+        <w:rPr>
+          <w:rFonts w:ascii="Georgia" w:eastAsia="Georgia" w:hAnsi="Georgia" w:cs="Georgia"/>
+          <w:sz w:val="24"/>
+          <w:szCs w:val="24"/>
+        </w:rPr>
+        <w:t>Activity:</w:t>
+      </w:r>
+    </w:p>
+    <w:p>
+      <w:pPr>
+        <w:numPr>
+          <w:ilvl w:val="2"/>
+          <w:numId w:val="9"/>
+        </w:numPr>
+        <w:spacing w:line="259" w:lineRule="auto"/>
+        <w:rPr>
+          <w:rFonts w:ascii="Georgia" w:eastAsia="Georgia" w:hAnsi="Georgia" w:cs="Georgia"/>
+          <w:sz w:val="24"/>
+          <w:szCs w:val="24"/>
+        </w:rPr>
+      </w:pPr>
+      <w:r>
+        <w:rPr>
+          <w:rFonts w:ascii="Georgia" w:eastAsia="Georgia" w:hAnsi="Georgia" w:cs="Georgia"/>
+          <w:sz w:val="24"/>
+          <w:szCs w:val="24"/>
+        </w:rPr>
+        <w:t>Finalizing user requirements document</w:t>
+      </w:r>
+    </w:p>
+    <w:p>
+      <w:pPr>
+        <w:numPr>
+          <w:ilvl w:val="2"/>
+          <w:numId w:val="9"/>
+        </w:numPr>
+        <w:spacing w:line="259" w:lineRule="auto"/>
+        <w:rPr>
+          <w:rFonts w:ascii="Georgia" w:eastAsia="Georgia" w:hAnsi="Georgia" w:cs="Georgia"/>
+          <w:sz w:val="24"/>
+          <w:szCs w:val="24"/>
+        </w:rPr>
+      </w:pPr>
+      <w:r>
+        <w:rPr>
+          <w:rFonts w:ascii="Georgia" w:eastAsia="Georgia" w:hAnsi="Georgia" w:cs="Georgia"/>
+          <w:sz w:val="24"/>
+          <w:szCs w:val="24"/>
+        </w:rPr>
+        <w:t>Dividing work</w:t>
+      </w:r>
+    </w:p>
+    <w:p>
+      <w:pPr>
+        <w:numPr>
+          <w:ilvl w:val="2"/>
+          <w:numId w:val="9"/>
+        </w:numPr>
+        <w:spacing w:line="259" w:lineRule="auto"/>
+        <w:rPr>
+          <w:rFonts w:ascii="Georgia" w:eastAsia="Georgia" w:hAnsi="Georgia" w:cs="Georgia"/>
+          <w:sz w:val="24"/>
+          <w:szCs w:val="24"/>
+        </w:rPr>
+      </w:pPr>
+      <w:r>
+        <w:rPr>
+          <w:rFonts w:ascii="Georgia" w:eastAsia="Georgia" w:hAnsi="Georgia" w:cs="Georgia"/>
+          <w:sz w:val="24"/>
+          <w:szCs w:val="24"/>
+        </w:rPr>
+        <w:t>Coding the desktop application</w:t>
+      </w:r>
+    </w:p>
+    <w:p>
+      <w:pPr>
+        <w:spacing w:line="259" w:lineRule="auto"/>
+        <w:ind w:left="2160"/>
+        <w:rPr>
+          <w:rFonts w:ascii="Georgia" w:eastAsia="Georgia" w:hAnsi="Georgia" w:cs="Georgia"/>
+          <w:sz w:val="24"/>
+          <w:szCs w:val="24"/>
+        </w:rPr>
+      </w:pPr>
+      <w:r>
+        <w:rPr>
+          <w:rFonts w:ascii="Georgia" w:eastAsia="Georgia" w:hAnsi="Georgia" w:cs="Georgia"/>
+          <w:sz w:val="24"/>
+          <w:szCs w:val="24"/>
+        </w:rPr>
+        <w:br/>
+      </w:r>
+      <w:r>
+        <w:rPr>
+          <w:rFonts w:ascii="Georgia" w:eastAsia="Georgia" w:hAnsi="Georgia" w:cs="Georgia"/>
+          <w:b/>
+          <w:bCs/>
+          <w:sz w:val="24"/>
+          <w:szCs w:val="24"/>
+        </w:rPr>
+        <w:t>D</w:t>
+      </w:r>
+      <w:r>
+        <w:rPr>
+          <w:rFonts w:ascii="Georgia" w:eastAsia="Georgia" w:hAnsi="Georgia" w:cs="Georgia"/>
+          <w:b/>
+          <w:bCs/>
+          <w:sz w:val="24"/>
+          <w:szCs w:val="24"/>
+        </w:rPr>
+        <w:t>eliverable</w:t>
+      </w:r>
+      <w:r>
+        <w:rPr>
+          <w:rFonts w:ascii="Georgia" w:eastAsia="Georgia" w:hAnsi="Georgia" w:cs="Georgia"/>
+          <w:sz w:val="24"/>
+          <w:szCs w:val="24"/>
+        </w:rPr>
+        <w:t>: First implementations with database</w:t>
+      </w:r>
+      <w:r>
+        <w:rPr>
+          <w:rFonts w:ascii="Georgia" w:eastAsia="Georgia" w:hAnsi="Georgia" w:cs="Georgia"/>
+          <w:sz w:val="24"/>
+          <w:szCs w:val="24"/>
+        </w:rPr>
+        <w:t xml:space="preserve"> ends</w:t>
+      </w:r>
+      <w:r>
+        <w:rPr>
+          <w:rFonts w:ascii="Georgia" w:eastAsia="Georgia" w:hAnsi="Georgia" w:cs="Georgia"/>
+          <w:sz w:val="24"/>
+          <w:szCs w:val="24"/>
+        </w:rPr>
+        <w:t xml:space="preserve"> by the end of </w:t>
+      </w:r>
+      <w:r>
+        <w:rPr>
+          <w:rFonts w:ascii="Georgia" w:eastAsia="Georgia" w:hAnsi="Georgia" w:cs="Georgia"/>
+          <w:sz w:val="24"/>
+          <w:szCs w:val="24"/>
+        </w:rPr>
+        <w:t>9</w:t>
+      </w:r>
+      <w:r>
+        <w:rPr>
+          <w:rFonts w:ascii="Georgia" w:eastAsia="Georgia" w:hAnsi="Georgia" w:cs="Georgia"/>
+          <w:sz w:val="24"/>
+          <w:szCs w:val="24"/>
+          <w:vertAlign w:val="superscript"/>
+        </w:rPr>
+        <w:t>th</w:t>
+      </w:r>
+      <w:r>
+        <w:rPr>
+          <w:rFonts w:ascii="Georgia" w:eastAsia="Georgia" w:hAnsi="Georgia" w:cs="Georgia"/>
+          <w:sz w:val="24"/>
+          <w:szCs w:val="24"/>
+        </w:rPr>
+        <w:t xml:space="preserve"> </w:t>
+      </w:r>
+      <w:r>
+        <w:rPr>
+          <w:rFonts w:ascii="Georgia" w:eastAsia="Georgia" w:hAnsi="Georgia" w:cs="Georgia"/>
+          <w:sz w:val="24"/>
+          <w:szCs w:val="24"/>
+        </w:rPr>
+        <w:t xml:space="preserve"> week.</w:t>
+      </w:r>
+      <w:r>
+        <w:rPr>
+          <w:rFonts w:ascii="Georgia" w:eastAsia="Georgia" w:hAnsi="Georgia" w:cs="Georgia"/>
+          <w:sz w:val="24"/>
+          <w:szCs w:val="24"/>
+        </w:rPr>
+        <w:br/>
+      </w:r>
+    </w:p>
+    <w:p>
+      <w:pPr>
+        <w:numPr>
+          <w:ilvl w:val="0"/>
+          <w:numId w:val="9"/>
+        </w:numPr>
+        <w:spacing w:line="259" w:lineRule="auto"/>
+        <w:rPr>
+          <w:rFonts w:ascii="Georgia" w:eastAsia="Georgia" w:hAnsi="Georgia" w:cs="Georgia"/>
+          <w:sz w:val="24"/>
+          <w:szCs w:val="24"/>
+        </w:rPr>
+      </w:pPr>
+      <w:r>
+        <w:rPr>
+          <w:rFonts w:ascii="Georgia" w:eastAsia="Georgia" w:hAnsi="Georgia" w:cs="Georgia"/>
+          <w:sz w:val="24"/>
+          <w:szCs w:val="24"/>
+        </w:rPr>
+        <w:t xml:space="preserve">Phase 4: </w:t>
+      </w:r>
+      <w:r>
+        <w:rPr>
+          <w:rFonts w:ascii="Georgia" w:eastAsia="Georgia" w:hAnsi="Georgia" w:cs="Georgia"/>
+          <w:b/>
+          <w:bCs/>
+          <w:sz w:val="24"/>
+          <w:szCs w:val="24"/>
+        </w:rPr>
+        <w:t>Implementation</w:t>
+      </w:r>
+    </w:p>
+    <w:p>
+      <w:pPr>
+        <w:numPr>
+          <w:ilvl w:val="1"/>
+          <w:numId w:val="9"/>
+        </w:numPr>
+        <w:spacing w:line="259" w:lineRule="auto"/>
+        <w:rPr>
+          <w:rFonts w:ascii="Georgia" w:eastAsia="Georgia" w:hAnsi="Georgia" w:cs="Georgia"/>
+          <w:sz w:val="24"/>
+          <w:szCs w:val="24"/>
+        </w:rPr>
+      </w:pPr>
+      <w:r>
+        <w:rPr>
+          <w:rFonts w:ascii="Georgia" w:eastAsia="Georgia" w:hAnsi="Georgia" w:cs="Georgia"/>
+          <w:sz w:val="24"/>
+          <w:szCs w:val="24"/>
+        </w:rPr>
+        <w:t>Activity:</w:t>
+      </w:r>
+    </w:p>
+    <w:p>
+      <w:pPr>
+        <w:numPr>
+          <w:ilvl w:val="2"/>
+          <w:numId w:val="9"/>
+        </w:numPr>
+        <w:spacing w:line="259" w:lineRule="auto"/>
+        <w:rPr>
+          <w:rFonts w:ascii="Georgia" w:eastAsia="Georgia" w:hAnsi="Georgia" w:cs="Georgia"/>
+          <w:sz w:val="24"/>
+          <w:szCs w:val="24"/>
+        </w:rPr>
+      </w:pPr>
+      <w:r>
+        <w:rPr>
+          <w:rFonts w:ascii="Georgia" w:eastAsia="Georgia" w:hAnsi="Georgia" w:cs="Georgia"/>
+          <w:sz w:val="24"/>
+          <w:szCs w:val="24"/>
+        </w:rPr>
+        <w:t>Continuation of implementation</w:t>
+      </w:r>
+      <w:r>
+        <w:rPr>
+          <w:rFonts w:ascii="Georgia" w:eastAsia="Georgia" w:hAnsi="Georgia" w:cs="Georgia"/>
+          <w:sz w:val="24"/>
+          <w:szCs w:val="24"/>
+        </w:rPr>
+        <w:br/>
+      </w:r>
+      <w:r>
+        <w:rPr>
+          <w:rFonts w:ascii="Georgia" w:eastAsia="Georgia" w:hAnsi="Georgia" w:cs="Georgia"/>
+          <w:sz w:val="24"/>
+          <w:szCs w:val="24"/>
+        </w:rPr>
+        <w:br/>
+      </w:r>
+      <w:r>
+        <w:rPr>
+          <w:rFonts w:ascii="Georgia" w:eastAsia="Georgia" w:hAnsi="Georgia" w:cs="Georgia"/>
+          <w:b/>
+          <w:bCs/>
           <w:sz w:val="24"/>
           <w:szCs w:val="24"/>
         </w:rPr>
@@ -4771,13 +5752,30 @@
         </w:rPr>
         <w:t xml:space="preserve">: </w:t>
       </w:r>
-      <w:r>
-        <w:rPr>
-          <w:rFonts w:ascii="Georgia" w:eastAsia="Georgia" w:hAnsi="Georgia" w:cs="Georgia"/>
-          <w:sz w:val="24"/>
-          <w:szCs w:val="24"/>
-        </w:rPr>
-        <w:t>End of iteration, final version of software solution by the end of 6</w:t>
+      <w:commentRangeStart w:id="39"/>
+      <w:r>
+        <w:rPr>
+          <w:rFonts w:ascii="Georgia" w:eastAsia="Georgia" w:hAnsi="Georgia" w:cs="Georgia"/>
+          <w:sz w:val="24"/>
+          <w:szCs w:val="24"/>
+        </w:rPr>
+        <w:t>Continue with implementation, finished database with its connections, overall work in progress</w:t>
+      </w:r>
+      <w:r>
+        <w:rPr>
+          <w:rFonts w:ascii="Georgia" w:eastAsia="Georgia" w:hAnsi="Georgia" w:cs="Georgia"/>
+          <w:sz w:val="24"/>
+          <w:szCs w:val="24"/>
+        </w:rPr>
+        <w:t xml:space="preserve"> by the end of </w:t>
+      </w:r>
+      <w:r>
+        <w:rPr>
+          <w:rFonts w:ascii="Georgia" w:eastAsia="Georgia" w:hAnsi="Georgia" w:cs="Georgia"/>
+          <w:sz w:val="24"/>
+          <w:szCs w:val="24"/>
+        </w:rPr>
+        <w:t>10</w:t>
       </w:r>
       <w:r>
         <w:rPr>
@@ -4794,6 +5792,424 @@
           <w:sz w:val="24"/>
           <w:szCs w:val="24"/>
         </w:rPr>
+        <w:t xml:space="preserve"> </w:t>
+      </w:r>
+      <w:r>
+        <w:rPr>
+          <w:rFonts w:ascii="Georgia" w:eastAsia="Georgia" w:hAnsi="Georgia" w:cs="Georgia"/>
+          <w:sz w:val="24"/>
+          <w:szCs w:val="24"/>
+        </w:rPr>
+        <w:t xml:space="preserve"> week.</w:t>
+      </w:r>
+      <w:commentRangeEnd w:id="39"/>
+      <w:r>
+        <w:rPr>
+          <w:rStyle w:val="CommentReference"/>
+        </w:rPr>
+        <w:commentReference w:id="39"/>
+      </w:r>
+      <w:r>
+        <w:rPr>
+          <w:rFonts w:ascii="Georgia" w:eastAsia="Georgia" w:hAnsi="Georgia" w:cs="Georgia"/>
+          <w:sz w:val="24"/>
+          <w:szCs w:val="24"/>
+        </w:rPr>
+        <w:br/>
+      </w:r>
+    </w:p>
+    <w:p>
+      <w:pPr>
+        <w:numPr>
+          <w:ilvl w:val="0"/>
+          <w:numId w:val="9"/>
+        </w:numPr>
+        <w:spacing w:line="259" w:lineRule="auto"/>
+        <w:rPr>
+          <w:rFonts w:ascii="Georgia" w:eastAsia="Georgia" w:hAnsi="Georgia" w:cs="Georgia"/>
+          <w:sz w:val="24"/>
+          <w:szCs w:val="24"/>
+        </w:rPr>
+      </w:pPr>
+      <w:r>
+        <w:rPr>
+          <w:rFonts w:ascii="Georgia" w:eastAsia="Georgia" w:hAnsi="Georgia" w:cs="Georgia"/>
+          <w:sz w:val="24"/>
+          <w:szCs w:val="24"/>
+        </w:rPr>
+        <w:t xml:space="preserve">Phase 5: </w:t>
+      </w:r>
+      <w:r>
+        <w:rPr>
+          <w:rFonts w:ascii="Georgia" w:eastAsia="Georgia" w:hAnsi="Georgia" w:cs="Georgia"/>
+          <w:b/>
+          <w:bCs/>
+          <w:sz w:val="24"/>
+          <w:szCs w:val="24"/>
+        </w:rPr>
+        <w:t>Testing</w:t>
+      </w:r>
+    </w:p>
+    <w:p>
+      <w:pPr>
+        <w:numPr>
+          <w:ilvl w:val="1"/>
+          <w:numId w:val="9"/>
+        </w:numPr>
+        <w:spacing w:line="259" w:lineRule="auto"/>
+        <w:rPr>
+          <w:rFonts w:ascii="Georgia" w:eastAsia="Georgia" w:hAnsi="Georgia" w:cs="Georgia"/>
+          <w:sz w:val="24"/>
+          <w:szCs w:val="24"/>
+        </w:rPr>
+      </w:pPr>
+      <w:r>
+        <w:rPr>
+          <w:rFonts w:ascii="Georgia" w:eastAsia="Georgia" w:hAnsi="Georgia" w:cs="Georgia"/>
+          <w:sz w:val="24"/>
+          <w:szCs w:val="24"/>
+        </w:rPr>
+        <w:t>Activity:</w:t>
+      </w:r>
+    </w:p>
+    <w:p>
+      <w:pPr>
+        <w:numPr>
+          <w:ilvl w:val="2"/>
+          <w:numId w:val="9"/>
+        </w:numPr>
+        <w:spacing w:line="259" w:lineRule="auto"/>
+        <w:rPr>
+          <w:rFonts w:ascii="Georgia" w:eastAsia="Georgia" w:hAnsi="Georgia" w:cs="Georgia"/>
+          <w:sz w:val="24"/>
+          <w:szCs w:val="24"/>
+        </w:rPr>
+      </w:pPr>
+      <w:r>
+        <w:rPr>
+          <w:rFonts w:ascii="Georgia" w:eastAsia="Georgia" w:hAnsi="Georgia" w:cs="Georgia"/>
+          <w:sz w:val="24"/>
+          <w:szCs w:val="24"/>
+        </w:rPr>
+        <w:t>Producing Test Report</w:t>
+      </w:r>
+    </w:p>
+    <w:p>
+      <w:pPr>
+        <w:numPr>
+          <w:ilvl w:val="2"/>
+          <w:numId w:val="9"/>
+        </w:numPr>
+        <w:spacing w:line="259" w:lineRule="auto"/>
+        <w:rPr>
+          <w:rFonts w:ascii="Georgia" w:eastAsia="Georgia" w:hAnsi="Georgia" w:cs="Georgia"/>
+          <w:sz w:val="24"/>
+          <w:szCs w:val="24"/>
+        </w:rPr>
+      </w:pPr>
+      <w:r>
+        <w:rPr>
+          <w:rFonts w:ascii="Georgia" w:eastAsia="Georgia" w:hAnsi="Georgia" w:cs="Georgia"/>
+          <w:sz w:val="24"/>
+          <w:szCs w:val="24"/>
+        </w:rPr>
+        <w:t>Testing our application</w:t>
+      </w:r>
+    </w:p>
+    <w:p>
+      <w:pPr>
+        <w:numPr>
+          <w:ilvl w:val="2"/>
+          <w:numId w:val="9"/>
+        </w:numPr>
+        <w:spacing w:line="259" w:lineRule="auto"/>
+        <w:rPr>
+          <w:rFonts w:ascii="Georgia" w:eastAsia="Georgia" w:hAnsi="Georgia" w:cs="Georgia"/>
+          <w:sz w:val="24"/>
+          <w:szCs w:val="24"/>
+        </w:rPr>
+      </w:pPr>
+      <w:r>
+        <w:rPr>
+          <w:rFonts w:ascii="Georgia" w:eastAsia="Georgia" w:hAnsi="Georgia" w:cs="Georgia"/>
+          <w:sz w:val="24"/>
+          <w:szCs w:val="24"/>
+        </w:rPr>
+        <w:t>Finalizing our implementation</w:t>
+      </w:r>
+      <w:r>
+        <w:rPr>
+          <w:rFonts w:ascii="Georgia" w:eastAsia="Georgia" w:hAnsi="Georgia" w:cs="Georgia"/>
+          <w:sz w:val="24"/>
+          <w:szCs w:val="24"/>
+        </w:rPr>
+        <w:br/>
+      </w:r>
+      <w:r>
+        <w:rPr>
+          <w:rFonts w:ascii="Georgia" w:eastAsia="Georgia" w:hAnsi="Georgia" w:cs="Georgia"/>
+          <w:sz w:val="24"/>
+          <w:szCs w:val="24"/>
+        </w:rPr>
+        <w:br/>
+      </w:r>
+      <w:r>
+        <w:rPr>
+          <w:rFonts w:ascii="Georgia" w:eastAsia="Georgia" w:hAnsi="Georgia" w:cs="Georgia"/>
+          <w:b/>
+          <w:bCs/>
+          <w:sz w:val="24"/>
+          <w:szCs w:val="24"/>
+        </w:rPr>
+        <w:t>Deliverable</w:t>
+      </w:r>
+      <w:r>
+        <w:rPr>
+          <w:rFonts w:ascii="Georgia" w:eastAsia="Georgia" w:hAnsi="Georgia" w:cs="Georgia"/>
+          <w:sz w:val="24"/>
+          <w:szCs w:val="24"/>
+        </w:rPr>
+        <w:t xml:space="preserve">: </w:t>
+      </w:r>
+      <w:r>
+        <w:rPr>
+          <w:rFonts w:ascii="Georgia" w:eastAsia="Georgia" w:hAnsi="Georgia" w:cs="Georgia"/>
+          <w:sz w:val="24"/>
+          <w:szCs w:val="24"/>
+        </w:rPr>
+        <w:t xml:space="preserve">Test </w:t>
+      </w:r>
+      <w:r>
+        <w:rPr>
+          <w:rFonts w:ascii="Georgia" w:eastAsia="Georgia" w:hAnsi="Georgia" w:cs="Georgia"/>
+          <w:sz w:val="24"/>
+          <w:szCs w:val="24"/>
+        </w:rPr>
+        <w:t>analysis</w:t>
+      </w:r>
+      <w:commentRangeStart w:id="40"/>
+      <w:r>
+        <w:rPr>
+          <w:rFonts w:ascii="Georgia" w:eastAsia="Georgia" w:hAnsi="Georgia" w:cs="Georgia"/>
+          <w:sz w:val="24"/>
+          <w:szCs w:val="24"/>
+        </w:rPr>
+        <w:t xml:space="preserve"> with certain testing system and finalizing </w:t>
+      </w:r>
+      <w:commentRangeEnd w:id="40"/>
+      <w:r>
+        <w:rPr>
+          <w:rStyle w:val="CommentReference"/>
+        </w:rPr>
+        <w:commentReference w:id="40"/>
+      </w:r>
+      <w:r>
+        <w:rPr>
+          <w:rFonts w:ascii="Georgia" w:eastAsia="Georgia" w:hAnsi="Georgia" w:cs="Georgia"/>
+          <w:sz w:val="24"/>
+          <w:szCs w:val="24"/>
+        </w:rPr>
+        <w:t xml:space="preserve">implementation of presentation layer by the end of </w:t>
+      </w:r>
+      <w:r>
+        <w:rPr>
+          <w:rFonts w:ascii="Georgia" w:eastAsia="Georgia" w:hAnsi="Georgia" w:cs="Georgia"/>
+          <w:sz w:val="24"/>
+          <w:szCs w:val="24"/>
+        </w:rPr>
+        <w:t>11</w:t>
+      </w:r>
+      <w:r>
+        <w:rPr>
+          <w:rFonts w:ascii="Georgia" w:eastAsia="Georgia" w:hAnsi="Georgia" w:cs="Georgia"/>
+          <w:sz w:val="24"/>
+          <w:szCs w:val="24"/>
+          <w:vertAlign w:val="superscript"/>
+        </w:rPr>
+        <w:t>th</w:t>
+      </w:r>
+      <w:r>
+        <w:rPr>
+          <w:rFonts w:ascii="Georgia" w:eastAsia="Georgia" w:hAnsi="Georgia" w:cs="Georgia"/>
+          <w:sz w:val="24"/>
+          <w:szCs w:val="24"/>
+        </w:rPr>
+        <w:t xml:space="preserve"> </w:t>
+      </w:r>
+      <w:r>
+        <w:rPr>
+          <w:rFonts w:ascii="Georgia" w:eastAsia="Georgia" w:hAnsi="Georgia" w:cs="Georgia"/>
+          <w:sz w:val="24"/>
+          <w:szCs w:val="24"/>
+        </w:rPr>
+        <w:t xml:space="preserve"> week.</w:t>
+      </w:r>
+    </w:p>
+    <w:p>
+      <w:pPr>
+        <w:spacing w:line="259" w:lineRule="auto"/>
+        <w:ind w:left="2160"/>
+        <w:rPr>
+          <w:rFonts w:ascii="Georgia" w:eastAsia="Georgia" w:hAnsi="Georgia" w:cs="Georgia"/>
+          <w:sz w:val="24"/>
+          <w:szCs w:val="24"/>
+        </w:rPr>
+      </w:pPr>
+    </w:p>
+    <w:p>
+      <w:pPr>
+        <w:numPr>
+          <w:ilvl w:val="0"/>
+          <w:numId w:val="9"/>
+        </w:numPr>
+        <w:spacing w:line="259" w:lineRule="auto"/>
+        <w:rPr>
+          <w:rFonts w:ascii="Georgia" w:eastAsia="Georgia" w:hAnsi="Georgia" w:cs="Georgia"/>
+          <w:sz w:val="24"/>
+          <w:szCs w:val="24"/>
+        </w:rPr>
+      </w:pPr>
+      <w:r>
+        <w:rPr>
+          <w:rFonts w:ascii="Georgia" w:eastAsia="Georgia" w:hAnsi="Georgia" w:cs="Georgia"/>
+          <w:sz w:val="24"/>
+          <w:szCs w:val="24"/>
+        </w:rPr>
+        <w:t xml:space="preserve">Phase 6: </w:t>
+      </w:r>
+      <w:r>
+        <w:rPr>
+          <w:rFonts w:ascii="Georgia" w:eastAsia="Georgia" w:hAnsi="Georgia" w:cs="Georgia"/>
+          <w:b/>
+          <w:bCs/>
+          <w:sz w:val="24"/>
+          <w:szCs w:val="24"/>
+        </w:rPr>
+        <w:t>Demo</w:t>
+      </w:r>
+    </w:p>
+    <w:p>
+      <w:pPr>
+        <w:numPr>
+          <w:ilvl w:val="1"/>
+          <w:numId w:val="9"/>
+        </w:numPr>
+        <w:spacing w:line="259" w:lineRule="auto"/>
+        <w:rPr>
+          <w:rFonts w:ascii="Georgia" w:eastAsia="Georgia" w:hAnsi="Georgia" w:cs="Georgia"/>
+          <w:sz w:val="24"/>
+          <w:szCs w:val="24"/>
+        </w:rPr>
+      </w:pPr>
+      <w:r>
+        <w:rPr>
+          <w:rFonts w:ascii="Georgia" w:eastAsia="Georgia" w:hAnsi="Georgia" w:cs="Georgia"/>
+          <w:sz w:val="24"/>
+          <w:szCs w:val="24"/>
+        </w:rPr>
+        <w:t>Activity:</w:t>
+      </w:r>
+    </w:p>
+    <w:p>
+      <w:pPr>
+        <w:numPr>
+          <w:ilvl w:val="2"/>
+          <w:numId w:val="9"/>
+        </w:numPr>
+        <w:spacing w:line="259" w:lineRule="auto"/>
+        <w:rPr>
+          <w:rFonts w:ascii="Georgia" w:eastAsia="Georgia" w:hAnsi="Georgia" w:cs="Georgia"/>
+          <w:sz w:val="24"/>
+          <w:szCs w:val="24"/>
+        </w:rPr>
+      </w:pPr>
+      <w:r>
+        <w:rPr>
+          <w:rFonts w:ascii="Georgia" w:eastAsia="Georgia" w:hAnsi="Georgia" w:cs="Georgia"/>
+          <w:sz w:val="24"/>
+          <w:szCs w:val="24"/>
+        </w:rPr>
+        <w:t>Preparing demo presentation</w:t>
+      </w:r>
+    </w:p>
+    <w:p>
+      <w:pPr>
+        <w:numPr>
+          <w:ilvl w:val="2"/>
+          <w:numId w:val="9"/>
+        </w:numPr>
+        <w:spacing w:after="160" w:line="259" w:lineRule="auto"/>
+        <w:rPr>
+          <w:rFonts w:ascii="Georgia" w:eastAsia="Georgia" w:hAnsi="Georgia" w:cs="Georgia"/>
+          <w:sz w:val="24"/>
+          <w:szCs w:val="24"/>
+        </w:rPr>
+      </w:pPr>
+      <w:r>
+        <w:rPr>
+          <w:rFonts w:ascii="Georgia" w:eastAsia="Georgia" w:hAnsi="Georgia" w:cs="Georgia"/>
+          <w:sz w:val="24"/>
+          <w:szCs w:val="24"/>
+        </w:rPr>
+        <w:t>Git tagging our application</w:t>
+      </w:r>
+      <w:r>
+        <w:rPr>
+          <w:rFonts w:ascii="Georgia" w:eastAsia="Georgia" w:hAnsi="Georgia" w:cs="Georgia"/>
+          <w:sz w:val="24"/>
+          <w:szCs w:val="24"/>
+        </w:rPr>
+        <w:br/>
+      </w:r>
+      <w:r>
+        <w:rPr>
+          <w:rFonts w:ascii="Georgia" w:eastAsia="Georgia" w:hAnsi="Georgia" w:cs="Georgia"/>
+          <w:b/>
+          <w:bCs/>
+          <w:sz w:val="24"/>
+          <w:szCs w:val="24"/>
+        </w:rPr>
+        <w:t>Deliverable</w:t>
+      </w:r>
+      <w:r>
+        <w:rPr>
+          <w:rFonts w:ascii="Georgia" w:eastAsia="Georgia" w:hAnsi="Georgia" w:cs="Georgia"/>
+          <w:sz w:val="24"/>
+          <w:szCs w:val="24"/>
+        </w:rPr>
+        <w:t xml:space="preserve">: </w:t>
+      </w:r>
+      <w:r>
+        <w:rPr>
+          <w:rFonts w:ascii="Georgia" w:eastAsia="Georgia" w:hAnsi="Georgia" w:cs="Georgia"/>
+          <w:sz w:val="24"/>
+          <w:szCs w:val="24"/>
+        </w:rPr>
+        <w:t xml:space="preserve">End of iteration, final version of software solution by the end of </w:t>
+      </w:r>
+      <w:r>
+        <w:rPr>
+          <w:rFonts w:ascii="Georgia" w:eastAsia="Georgia" w:hAnsi="Georgia" w:cs="Georgia"/>
+          <w:sz w:val="24"/>
+          <w:szCs w:val="24"/>
+        </w:rPr>
+        <w:t>12</w:t>
+      </w:r>
+      <w:r>
+        <w:rPr>
+          <w:rFonts w:ascii="Georgia" w:eastAsia="Georgia" w:hAnsi="Georgia" w:cs="Georgia"/>
+          <w:sz w:val="24"/>
+          <w:szCs w:val="24"/>
+          <w:vertAlign w:val="superscript"/>
+        </w:rPr>
+        <w:t>th</w:t>
+      </w:r>
+      <w:r>
+        <w:rPr>
+          <w:rFonts w:ascii="Georgia" w:eastAsia="Georgia" w:hAnsi="Georgia" w:cs="Georgia"/>
+          <w:sz w:val="24"/>
+          <w:szCs w:val="24"/>
+        </w:rPr>
         <w:t xml:space="preserve"> week </w:t>
       </w:r>
       <w:r>
@@ -4807,28 +6223,78 @@
     </w:p>
     <w:p>
       <w:pPr>
+        <w:rPr>
+          <w:rFonts w:ascii="Georgia" w:eastAsia="Georgia" w:hAnsi="Georgia" w:cs="Georgia"/>
+        </w:rPr>
+      </w:pPr>
+      <w:r>
+        <w:rPr>
+          <w:rFonts w:ascii="Georgia" w:eastAsia="Georgia" w:hAnsi="Georgia" w:cs="Georgia"/>
+        </w:rPr>
+        <w:lastRenderedPageBreak/>
+        <w:br w:type="page"/>
+      </w:r>
+    </w:p>
+    <w:p>
+      <w:pPr>
         <w:spacing w:after="160" w:line="259" w:lineRule="auto"/>
         <w:rPr>
           <w:rFonts w:ascii="Georgia" w:eastAsia="Georgia" w:hAnsi="Georgia" w:cs="Georgia"/>
-          <w:sz w:val="24"/>
-          <w:szCs w:val="24"/>
-        </w:rPr>
-      </w:pPr>
-    </w:p>
-    <w:p>
-      <w:pPr>
-        <w:pStyle w:val="Heading1"/>
-        <w:spacing w:before="360" w:line="259" w:lineRule="auto"/>
-        <w:rPr>
-          <w:rFonts w:ascii="Georgia" w:eastAsia="Georgia" w:hAnsi="Georgia" w:cs="Georgia"/>
-          <w:color w:val="333333"/>
-          <w:sz w:val="32"/>
-          <w:szCs w:val="32"/>
+        </w:rPr>
+      </w:pPr>
+    </w:p>
+    <w:p>
+      <w:pPr>
+        <w:jc w:val="center"/>
+        <w:rPr>
+          <w:b/>
+          <w:bCs/>
+          <w:sz w:val="28"/>
+          <w:szCs w:val="28"/>
           <w:highlight w:val="white"/>
         </w:rPr>
       </w:pPr>
-      <w:bookmarkStart w:id="36" w:name="_xntjebe495hi" w:colFirst="0" w:colLast="0"/>
-      <w:bookmarkEnd w:id="36"/>
+      <w:r>
+        <w:rPr>
+          <w:b/>
+          <w:bCs/>
+          <w:sz w:val="28"/>
+          <w:szCs w:val="28"/>
+          <w:highlight w:val="white"/>
+        </w:rPr>
+        <w:t>3</w:t>
+      </w:r>
+      <w:r>
+        <w:rPr>
+          <w:b/>
+          <w:bCs/>
+          <w:sz w:val="28"/>
+          <w:szCs w:val="28"/>
+          <w:highlight w:val="white"/>
+          <w:vertAlign w:val="superscript"/>
+        </w:rPr>
+        <w:t>rd</w:t>
+      </w:r>
+      <w:r>
+        <w:rPr>
+          <w:b/>
+          <w:bCs/>
+          <w:sz w:val="28"/>
+          <w:szCs w:val="28"/>
+          <w:highlight w:val="white"/>
+        </w:rPr>
+        <w:t xml:space="preserve"> </w:t>
+      </w:r>
+      <w:r>
+        <w:rPr>
+          <w:b/>
+          <w:bCs/>
+          <w:sz w:val="28"/>
+          <w:szCs w:val="28"/>
+          <w:highlight w:val="white"/>
+        </w:rPr>
+        <w:t>Iteration</w:t>
+      </w:r>
     </w:p>
     <w:p>
       <w:pPr>
@@ -4837,14 +6303,1274 @@
           <w:rFonts w:ascii="Georgia" w:eastAsia="Georgia" w:hAnsi="Georgia" w:cs="Georgia"/>
         </w:rPr>
       </w:pPr>
-      <w:commentRangeStart w:id="37"/>
-      <w:commentRangeEnd w:id="37"/>
+    </w:p>
+    <w:p>
+      <w:pPr>
+        <w:numPr>
+          <w:ilvl w:val="0"/>
+          <w:numId w:val="10"/>
+        </w:numPr>
+        <w:spacing w:line="259" w:lineRule="auto"/>
+        <w:rPr>
+          <w:rFonts w:ascii="Georgia" w:eastAsia="Georgia" w:hAnsi="Georgia" w:cs="Georgia"/>
+          <w:sz w:val="24"/>
+          <w:szCs w:val="24"/>
+        </w:rPr>
+      </w:pPr>
+      <w:r>
+        <w:rPr>
+          <w:rFonts w:ascii="Georgia" w:eastAsia="Georgia" w:hAnsi="Georgia" w:cs="Georgia"/>
+          <w:sz w:val="24"/>
+          <w:szCs w:val="24"/>
+        </w:rPr>
+        <w:t xml:space="preserve">Phase 1: </w:t>
+      </w:r>
+      <w:r>
+        <w:rPr>
+          <w:rFonts w:ascii="Georgia" w:eastAsia="Georgia" w:hAnsi="Georgia" w:cs="Georgia"/>
+          <w:b/>
+          <w:bCs/>
+          <w:sz w:val="24"/>
+          <w:szCs w:val="24"/>
+        </w:rPr>
+        <w:t>Analysis</w:t>
+      </w:r>
+    </w:p>
+    <w:p>
+      <w:pPr>
+        <w:numPr>
+          <w:ilvl w:val="1"/>
+          <w:numId w:val="10"/>
+        </w:numPr>
+        <w:spacing w:line="259" w:lineRule="auto"/>
+        <w:rPr>
+          <w:rFonts w:ascii="Georgia" w:eastAsia="Georgia" w:hAnsi="Georgia" w:cs="Georgia"/>
+          <w:sz w:val="24"/>
+          <w:szCs w:val="24"/>
+        </w:rPr>
+      </w:pPr>
+      <w:r>
+        <w:rPr>
+          <w:rFonts w:ascii="Georgia" w:eastAsia="Georgia" w:hAnsi="Georgia" w:cs="Georgia"/>
+          <w:sz w:val="24"/>
+          <w:szCs w:val="24"/>
+        </w:rPr>
+        <w:t>Activities:</w:t>
+      </w:r>
+    </w:p>
+    <w:p>
+      <w:pPr>
+        <w:numPr>
+          <w:ilvl w:val="2"/>
+          <w:numId w:val="10"/>
+        </w:numPr>
+        <w:spacing w:line="259" w:lineRule="auto"/>
+        <w:rPr>
+          <w:rFonts w:ascii="Georgia" w:eastAsia="Georgia" w:hAnsi="Georgia" w:cs="Georgia"/>
+          <w:sz w:val="24"/>
+          <w:szCs w:val="24"/>
+        </w:rPr>
+      </w:pPr>
+      <w:r>
+        <w:rPr>
+          <w:rFonts w:ascii="Georgia" w:eastAsia="Georgia" w:hAnsi="Georgia" w:cs="Georgia"/>
+          <w:sz w:val="24"/>
+          <w:szCs w:val="24"/>
+        </w:rPr>
+        <w:t xml:space="preserve">Discussing and writing a work agreement with the team </w:t>
+      </w:r>
+    </w:p>
+    <w:p>
+      <w:pPr>
+        <w:numPr>
+          <w:ilvl w:val="2"/>
+          <w:numId w:val="10"/>
+        </w:numPr>
+        <w:spacing w:line="259" w:lineRule="auto"/>
+        <w:rPr>
+          <w:rFonts w:ascii="Georgia" w:eastAsia="Georgia" w:hAnsi="Georgia" w:cs="Georgia"/>
+          <w:sz w:val="24"/>
+          <w:szCs w:val="24"/>
+        </w:rPr>
+      </w:pPr>
+      <w:r>
+        <w:rPr>
+          <w:rFonts w:ascii="Georgia" w:eastAsia="Georgia" w:hAnsi="Georgia" w:cs="Georgia"/>
+          <w:sz w:val="24"/>
+          <w:szCs w:val="24"/>
+        </w:rPr>
+        <w:t>Improved the project plan, URS and held meetings with the client</w:t>
+      </w:r>
+      <w:r>
+        <w:rPr>
+          <w:rFonts w:ascii="Georgia" w:eastAsia="Georgia" w:hAnsi="Georgia" w:cs="Georgia"/>
+          <w:sz w:val="24"/>
+          <w:szCs w:val="24"/>
+        </w:rPr>
+        <w:br/>
+      </w:r>
+      <w:r>
+        <w:rPr>
+          <w:rFonts w:ascii="Georgia" w:eastAsia="Georgia" w:hAnsi="Georgia" w:cs="Georgia"/>
+          <w:sz w:val="24"/>
+          <w:szCs w:val="24"/>
+        </w:rPr>
+        <w:br/>
+      </w:r>
+      <w:r>
+        <w:rPr>
+          <w:rFonts w:ascii="Georgia" w:eastAsia="Georgia" w:hAnsi="Georgia" w:cs="Georgia"/>
+          <w:b/>
+          <w:bCs/>
+          <w:sz w:val="24"/>
+          <w:szCs w:val="24"/>
+        </w:rPr>
+        <w:t>D</w:t>
+      </w:r>
+      <w:r>
+        <w:rPr>
+          <w:rFonts w:ascii="Georgia" w:eastAsia="Georgia" w:hAnsi="Georgia" w:cs="Georgia"/>
+          <w:b/>
+          <w:bCs/>
+          <w:sz w:val="24"/>
+          <w:szCs w:val="24"/>
+        </w:rPr>
+        <w:t>eliverable</w:t>
+      </w:r>
+      <w:r>
+        <w:rPr>
+          <w:rFonts w:ascii="Georgia" w:eastAsia="Georgia" w:hAnsi="Georgia" w:cs="Georgia"/>
+          <w:sz w:val="24"/>
+          <w:szCs w:val="24"/>
+        </w:rPr>
+        <w:t xml:space="preserve">: </w:t>
+      </w:r>
+      <w:r>
+        <w:rPr>
+          <w:rFonts w:ascii="Georgia" w:eastAsia="Georgia" w:hAnsi="Georgia" w:cs="Georgia"/>
+          <w:sz w:val="24"/>
+          <w:szCs w:val="24"/>
+        </w:rPr>
+        <w:t>Third</w:t>
+      </w:r>
+      <w:r>
+        <w:rPr>
+          <w:rFonts w:ascii="Georgia" w:eastAsia="Georgia" w:hAnsi="Georgia" w:cs="Georgia"/>
+          <w:sz w:val="24"/>
+          <w:szCs w:val="24"/>
+        </w:rPr>
+        <w:t xml:space="preserve"> version of documentation and team agreements by the end of </w:t>
+      </w:r>
+      <w:r>
+        <w:rPr>
+          <w:rFonts w:ascii="Georgia" w:eastAsia="Georgia" w:hAnsi="Georgia" w:cs="Georgia"/>
+          <w:sz w:val="24"/>
+          <w:szCs w:val="24"/>
+        </w:rPr>
+        <w:t>13</w:t>
+      </w:r>
+      <w:r>
+        <w:rPr>
+          <w:rFonts w:ascii="Georgia" w:eastAsia="Georgia" w:hAnsi="Georgia" w:cs="Georgia"/>
+          <w:sz w:val="24"/>
+          <w:szCs w:val="24"/>
+          <w:vertAlign w:val="superscript"/>
+        </w:rPr>
+        <w:t>th</w:t>
+      </w:r>
+      <w:r>
+        <w:rPr>
+          <w:rFonts w:ascii="Georgia" w:eastAsia="Georgia" w:hAnsi="Georgia" w:cs="Georgia"/>
+          <w:sz w:val="24"/>
+          <w:szCs w:val="24"/>
+        </w:rPr>
+        <w:t xml:space="preserve"> week.</w:t>
+      </w:r>
+    </w:p>
+    <w:p>
+      <w:pPr>
+        <w:rPr>
+          <w:rFonts w:ascii="Georgia" w:eastAsia="Georgia" w:hAnsi="Georgia" w:cs="Georgia"/>
+          <w:sz w:val="24"/>
+          <w:szCs w:val="24"/>
+        </w:rPr>
+      </w:pPr>
+      <w:r>
+        <w:rPr>
+          <w:rFonts w:ascii="Georgia" w:eastAsia="Georgia" w:hAnsi="Georgia" w:cs="Georgia"/>
+          <w:sz w:val="24"/>
+          <w:szCs w:val="24"/>
+        </w:rPr>
+        <w:br w:type="page"/>
+      </w:r>
+    </w:p>
+    <w:p>
+      <w:pPr>
+        <w:spacing w:line="259" w:lineRule="auto"/>
+        <w:ind w:left="2160"/>
+        <w:rPr>
+          <w:rFonts w:ascii="Georgia" w:eastAsia="Georgia" w:hAnsi="Georgia" w:cs="Georgia"/>
+          <w:sz w:val="24"/>
+          <w:szCs w:val="24"/>
+        </w:rPr>
+      </w:pPr>
+    </w:p>
+    <w:p>
+      <w:pPr>
+        <w:numPr>
+          <w:ilvl w:val="0"/>
+          <w:numId w:val="10"/>
+        </w:numPr>
+        <w:spacing w:line="259" w:lineRule="auto"/>
+        <w:rPr>
+          <w:rFonts w:ascii="Georgia" w:eastAsia="Georgia" w:hAnsi="Georgia" w:cs="Georgia"/>
+          <w:sz w:val="24"/>
+          <w:szCs w:val="24"/>
+        </w:rPr>
+      </w:pPr>
+      <w:commentRangeStart w:id="41"/>
+      <w:r>
+        <w:rPr>
+          <w:rFonts w:ascii="Georgia" w:eastAsia="Georgia" w:hAnsi="Georgia" w:cs="Georgia"/>
+          <w:sz w:val="24"/>
+          <w:szCs w:val="24"/>
+        </w:rPr>
+        <w:t xml:space="preserve">Phase 2: </w:t>
+      </w:r>
+      <w:r>
+        <w:rPr>
+          <w:rFonts w:ascii="Georgia" w:eastAsia="Georgia" w:hAnsi="Georgia" w:cs="Georgia"/>
+          <w:b/>
+          <w:bCs/>
+          <w:sz w:val="24"/>
+          <w:szCs w:val="24"/>
+        </w:rPr>
+        <w:t>Design</w:t>
+      </w:r>
+      <w:commentRangeEnd w:id="41"/>
       <w:r>
         <w:rPr>
           <w:rStyle w:val="CommentReference"/>
-        </w:rPr>
-        <w:commentReference w:id="37"/>
-      </w:r>
+          <w:b/>
+          <w:bCs/>
+        </w:rPr>
+        <w:commentReference w:id="41"/>
+      </w:r>
+    </w:p>
+    <w:p>
+      <w:pPr>
+        <w:numPr>
+          <w:ilvl w:val="1"/>
+          <w:numId w:val="10"/>
+        </w:numPr>
+        <w:spacing w:line="259" w:lineRule="auto"/>
+        <w:rPr>
+          <w:rFonts w:ascii="Georgia" w:eastAsia="Georgia" w:hAnsi="Georgia" w:cs="Georgia"/>
+          <w:sz w:val="24"/>
+          <w:szCs w:val="24"/>
+        </w:rPr>
+      </w:pPr>
+      <w:r>
+        <w:rPr>
+          <w:rFonts w:ascii="Georgia" w:eastAsia="Georgia" w:hAnsi="Georgia" w:cs="Georgia"/>
+          <w:sz w:val="24"/>
+          <w:szCs w:val="24"/>
+        </w:rPr>
+        <w:t>Activities:</w:t>
+      </w:r>
+    </w:p>
+    <w:p>
+      <w:pPr>
+        <w:numPr>
+          <w:ilvl w:val="2"/>
+          <w:numId w:val="10"/>
+        </w:numPr>
+        <w:spacing w:line="259" w:lineRule="auto"/>
+        <w:rPr>
+          <w:rFonts w:ascii="Georgia" w:eastAsia="Georgia" w:hAnsi="Georgia" w:cs="Georgia"/>
+          <w:sz w:val="24"/>
+          <w:szCs w:val="24"/>
+        </w:rPr>
+      </w:pPr>
+      <w:r>
+        <w:rPr>
+          <w:rFonts w:ascii="Georgia" w:eastAsia="Georgia" w:hAnsi="Georgia" w:cs="Georgia"/>
+          <w:sz w:val="24"/>
+          <w:szCs w:val="24"/>
+        </w:rPr>
+        <w:t>Writing the user requirements document</w:t>
+      </w:r>
+    </w:p>
+    <w:p>
+      <w:pPr>
+        <w:numPr>
+          <w:ilvl w:val="2"/>
+          <w:numId w:val="10"/>
+        </w:numPr>
+        <w:spacing w:line="259" w:lineRule="auto"/>
+        <w:rPr>
+          <w:rFonts w:ascii="Georgia" w:eastAsia="Georgia" w:hAnsi="Georgia" w:cs="Georgia"/>
+          <w:sz w:val="24"/>
+          <w:szCs w:val="24"/>
+        </w:rPr>
+      </w:pPr>
+      <w:r>
+        <w:rPr>
+          <w:rFonts w:ascii="Georgia" w:eastAsia="Georgia" w:hAnsi="Georgia" w:cs="Georgia"/>
+          <w:sz w:val="24"/>
+          <w:szCs w:val="24"/>
+        </w:rPr>
+        <w:t>Finalizing the project plan</w:t>
+      </w:r>
+    </w:p>
+    <w:p>
+      <w:pPr>
+        <w:numPr>
+          <w:ilvl w:val="2"/>
+          <w:numId w:val="10"/>
+        </w:numPr>
+        <w:spacing w:line="259" w:lineRule="auto"/>
+        <w:rPr>
+          <w:rFonts w:ascii="Georgia" w:eastAsia="Georgia" w:hAnsi="Georgia" w:cs="Georgia"/>
+          <w:sz w:val="24"/>
+          <w:szCs w:val="24"/>
+        </w:rPr>
+      </w:pPr>
+      <w:r>
+        <w:rPr>
+          <w:rFonts w:ascii="Georgia" w:eastAsia="Georgia" w:hAnsi="Georgia" w:cs="Georgia"/>
+          <w:sz w:val="24"/>
+          <w:szCs w:val="24"/>
+        </w:rPr>
+        <w:t>Improving database relationships</w:t>
+      </w:r>
+    </w:p>
+    <w:p>
+      <w:pPr>
+        <w:numPr>
+          <w:ilvl w:val="2"/>
+          <w:numId w:val="10"/>
+        </w:numPr>
+        <w:spacing w:line="259" w:lineRule="auto"/>
+        <w:rPr>
+          <w:rFonts w:ascii="Georgia" w:eastAsia="Georgia" w:hAnsi="Georgia" w:cs="Georgia"/>
+          <w:sz w:val="24"/>
+          <w:szCs w:val="24"/>
+        </w:rPr>
+      </w:pPr>
+      <w:r>
+        <w:rPr>
+          <w:rFonts w:ascii="Georgia" w:eastAsia="Georgia" w:hAnsi="Georgia" w:cs="Georgia"/>
+          <w:sz w:val="24"/>
+          <w:szCs w:val="24"/>
+        </w:rPr>
+        <w:t xml:space="preserve">Prototyping </w:t>
+      </w:r>
+      <w:r>
+        <w:rPr>
+          <w:rFonts w:ascii="Georgia" w:eastAsia="Georgia" w:hAnsi="Georgia" w:cs="Georgia"/>
+          <w:sz w:val="24"/>
+          <w:szCs w:val="24"/>
+        </w:rPr>
+        <w:br/>
+      </w:r>
+      <w:r>
+        <w:rPr>
+          <w:rFonts w:ascii="Georgia" w:eastAsia="Georgia" w:hAnsi="Georgia" w:cs="Georgia"/>
+          <w:sz w:val="24"/>
+          <w:szCs w:val="24"/>
+        </w:rPr>
+        <w:br/>
+      </w:r>
+      <w:r>
+        <w:rPr>
+          <w:rFonts w:ascii="Georgia" w:eastAsia="Georgia" w:hAnsi="Georgia" w:cs="Georgia"/>
+          <w:b/>
+          <w:bCs/>
+          <w:sz w:val="24"/>
+          <w:szCs w:val="24"/>
+        </w:rPr>
+        <w:t>D</w:t>
+      </w:r>
+      <w:r>
+        <w:rPr>
+          <w:rFonts w:ascii="Georgia" w:eastAsia="Georgia" w:hAnsi="Georgia" w:cs="Georgia"/>
+          <w:b/>
+          <w:bCs/>
+          <w:sz w:val="24"/>
+          <w:szCs w:val="24"/>
+        </w:rPr>
+        <w:t>eliverable</w:t>
+      </w:r>
+      <w:r>
+        <w:rPr>
+          <w:rFonts w:ascii="Georgia" w:eastAsia="Georgia" w:hAnsi="Georgia" w:cs="Georgia"/>
+          <w:sz w:val="24"/>
+          <w:szCs w:val="24"/>
+        </w:rPr>
+        <w:t xml:space="preserve">: Final version of documentation with class diagram and database diagram the end of </w:t>
+      </w:r>
+      <w:r>
+        <w:rPr>
+          <w:rFonts w:ascii="Georgia" w:eastAsia="Georgia" w:hAnsi="Georgia" w:cs="Georgia"/>
+          <w:sz w:val="24"/>
+          <w:szCs w:val="24"/>
+        </w:rPr>
+        <w:t>14</w:t>
+      </w:r>
+      <w:r>
+        <w:rPr>
+          <w:rFonts w:ascii="Georgia" w:eastAsia="Georgia" w:hAnsi="Georgia" w:cs="Georgia"/>
+          <w:sz w:val="24"/>
+          <w:szCs w:val="24"/>
+          <w:vertAlign w:val="superscript"/>
+        </w:rPr>
+        <w:t>th</w:t>
+      </w:r>
+      <w:r>
+        <w:rPr>
+          <w:rFonts w:ascii="Georgia" w:eastAsia="Georgia" w:hAnsi="Georgia" w:cs="Georgia"/>
+          <w:sz w:val="24"/>
+          <w:szCs w:val="24"/>
+        </w:rPr>
+        <w:t xml:space="preserve"> week.</w:t>
+      </w:r>
+      <w:r>
+        <w:rPr>
+          <w:rFonts w:ascii="Georgia" w:eastAsia="Georgia" w:hAnsi="Georgia" w:cs="Georgia"/>
+          <w:sz w:val="24"/>
+          <w:szCs w:val="24"/>
+        </w:rPr>
+        <w:br/>
+      </w:r>
+    </w:p>
+    <w:p>
+      <w:pPr>
+        <w:numPr>
+          <w:ilvl w:val="0"/>
+          <w:numId w:val="10"/>
+        </w:numPr>
+        <w:spacing w:line="259" w:lineRule="auto"/>
+        <w:rPr>
+          <w:rFonts w:ascii="Georgia" w:eastAsia="Georgia" w:hAnsi="Georgia" w:cs="Georgia"/>
+          <w:sz w:val="24"/>
+          <w:szCs w:val="24"/>
+        </w:rPr>
+      </w:pPr>
+      <w:r>
+        <w:rPr>
+          <w:rFonts w:ascii="Georgia" w:eastAsia="Georgia" w:hAnsi="Georgia" w:cs="Georgia"/>
+          <w:sz w:val="24"/>
+          <w:szCs w:val="24"/>
+        </w:rPr>
+        <w:t xml:space="preserve">Phase 3: </w:t>
+      </w:r>
+      <w:r>
+        <w:rPr>
+          <w:rFonts w:ascii="Georgia" w:eastAsia="Georgia" w:hAnsi="Georgia" w:cs="Georgia"/>
+          <w:b/>
+          <w:bCs/>
+          <w:sz w:val="24"/>
+          <w:szCs w:val="24"/>
+        </w:rPr>
+        <w:t>Implementation</w:t>
+      </w:r>
+    </w:p>
+    <w:p>
+      <w:pPr>
+        <w:numPr>
+          <w:ilvl w:val="1"/>
+          <w:numId w:val="10"/>
+        </w:numPr>
+        <w:spacing w:line="259" w:lineRule="auto"/>
+        <w:rPr>
+          <w:rFonts w:ascii="Georgia" w:eastAsia="Georgia" w:hAnsi="Georgia" w:cs="Georgia"/>
+          <w:sz w:val="24"/>
+          <w:szCs w:val="24"/>
+        </w:rPr>
+      </w:pPr>
+      <w:r>
+        <w:rPr>
+          <w:rFonts w:ascii="Georgia" w:eastAsia="Georgia" w:hAnsi="Georgia" w:cs="Georgia"/>
+          <w:sz w:val="24"/>
+          <w:szCs w:val="24"/>
+        </w:rPr>
+        <w:t>Activity:</w:t>
+      </w:r>
+    </w:p>
+    <w:p>
+      <w:pPr>
+        <w:numPr>
+          <w:ilvl w:val="2"/>
+          <w:numId w:val="10"/>
+        </w:numPr>
+        <w:spacing w:line="259" w:lineRule="auto"/>
+        <w:rPr>
+          <w:rFonts w:ascii="Georgia" w:eastAsia="Georgia" w:hAnsi="Georgia" w:cs="Georgia"/>
+          <w:sz w:val="24"/>
+          <w:szCs w:val="24"/>
+        </w:rPr>
+      </w:pPr>
+      <w:r>
+        <w:rPr>
+          <w:rFonts w:ascii="Georgia" w:eastAsia="Georgia" w:hAnsi="Georgia" w:cs="Georgia"/>
+          <w:sz w:val="24"/>
+          <w:szCs w:val="24"/>
+        </w:rPr>
+        <w:t>Finalizing user requirements document</w:t>
+      </w:r>
+    </w:p>
+    <w:p>
+      <w:pPr>
+        <w:numPr>
+          <w:ilvl w:val="2"/>
+          <w:numId w:val="10"/>
+        </w:numPr>
+        <w:spacing w:line="259" w:lineRule="auto"/>
+        <w:rPr>
+          <w:rFonts w:ascii="Georgia" w:eastAsia="Georgia" w:hAnsi="Georgia" w:cs="Georgia"/>
+          <w:sz w:val="24"/>
+          <w:szCs w:val="24"/>
+        </w:rPr>
+      </w:pPr>
+      <w:r>
+        <w:rPr>
+          <w:rFonts w:ascii="Georgia" w:eastAsia="Georgia" w:hAnsi="Georgia" w:cs="Georgia"/>
+          <w:sz w:val="24"/>
+          <w:szCs w:val="24"/>
+        </w:rPr>
+        <w:t>Dividing work</w:t>
+      </w:r>
+    </w:p>
+    <w:p>
+      <w:pPr>
+        <w:numPr>
+          <w:ilvl w:val="2"/>
+          <w:numId w:val="10"/>
+        </w:numPr>
+        <w:spacing w:line="259" w:lineRule="auto"/>
+        <w:rPr>
+          <w:rFonts w:ascii="Georgia" w:eastAsia="Georgia" w:hAnsi="Georgia" w:cs="Georgia"/>
+          <w:sz w:val="24"/>
+          <w:szCs w:val="24"/>
+        </w:rPr>
+      </w:pPr>
+      <w:r>
+        <w:rPr>
+          <w:rFonts w:ascii="Georgia" w:eastAsia="Georgia" w:hAnsi="Georgia" w:cs="Georgia"/>
+          <w:sz w:val="24"/>
+          <w:szCs w:val="24"/>
+        </w:rPr>
+        <w:t>Coding the desktop application</w:t>
+      </w:r>
+    </w:p>
+    <w:p>
+      <w:pPr>
+        <w:spacing w:line="259" w:lineRule="auto"/>
+        <w:ind w:left="2160"/>
+        <w:rPr>
+          <w:rFonts w:ascii="Georgia" w:eastAsia="Georgia" w:hAnsi="Georgia" w:cs="Georgia"/>
+          <w:sz w:val="24"/>
+          <w:szCs w:val="24"/>
+        </w:rPr>
+      </w:pPr>
+      <w:r>
+        <w:rPr>
+          <w:rFonts w:ascii="Georgia" w:eastAsia="Georgia" w:hAnsi="Georgia" w:cs="Georgia"/>
+          <w:sz w:val="24"/>
+          <w:szCs w:val="24"/>
+        </w:rPr>
+        <w:br/>
+      </w:r>
+      <w:r>
+        <w:rPr>
+          <w:rFonts w:ascii="Georgia" w:eastAsia="Georgia" w:hAnsi="Georgia" w:cs="Georgia"/>
+          <w:b/>
+          <w:bCs/>
+          <w:sz w:val="24"/>
+          <w:szCs w:val="24"/>
+        </w:rPr>
+        <w:t>D</w:t>
+      </w:r>
+      <w:r>
+        <w:rPr>
+          <w:rFonts w:ascii="Georgia" w:eastAsia="Georgia" w:hAnsi="Georgia" w:cs="Georgia"/>
+          <w:b/>
+          <w:bCs/>
+          <w:sz w:val="24"/>
+          <w:szCs w:val="24"/>
+        </w:rPr>
+        <w:t>eliverable</w:t>
+      </w:r>
+      <w:r>
+        <w:rPr>
+          <w:rFonts w:ascii="Georgia" w:eastAsia="Georgia" w:hAnsi="Georgia" w:cs="Georgia"/>
+          <w:sz w:val="24"/>
+          <w:szCs w:val="24"/>
+        </w:rPr>
+        <w:t xml:space="preserve">: First implementations with database ends by the end of </w:t>
+      </w:r>
+      <w:r>
+        <w:rPr>
+          <w:rFonts w:ascii="Georgia" w:eastAsia="Georgia" w:hAnsi="Georgia" w:cs="Georgia"/>
+          <w:sz w:val="24"/>
+          <w:szCs w:val="24"/>
+        </w:rPr>
+        <w:t>15</w:t>
+      </w:r>
+      <w:r>
+        <w:rPr>
+          <w:rFonts w:ascii="Georgia" w:eastAsia="Georgia" w:hAnsi="Georgia" w:cs="Georgia"/>
+          <w:sz w:val="24"/>
+          <w:szCs w:val="24"/>
+          <w:vertAlign w:val="superscript"/>
+        </w:rPr>
+        <w:t>th</w:t>
+      </w:r>
+      <w:r>
+        <w:rPr>
+          <w:rFonts w:ascii="Georgia" w:eastAsia="Georgia" w:hAnsi="Georgia" w:cs="Georgia"/>
+          <w:sz w:val="24"/>
+          <w:szCs w:val="24"/>
+        </w:rPr>
+        <w:t xml:space="preserve"> </w:t>
+      </w:r>
+      <w:r>
+        <w:rPr>
+          <w:rFonts w:ascii="Georgia" w:eastAsia="Georgia" w:hAnsi="Georgia" w:cs="Georgia"/>
+          <w:sz w:val="24"/>
+          <w:szCs w:val="24"/>
+        </w:rPr>
+        <w:t xml:space="preserve"> week.</w:t>
+      </w:r>
+      <w:r>
+        <w:rPr>
+          <w:rFonts w:ascii="Georgia" w:eastAsia="Georgia" w:hAnsi="Georgia" w:cs="Georgia"/>
+          <w:sz w:val="24"/>
+          <w:szCs w:val="24"/>
+        </w:rPr>
+        <w:br/>
+      </w:r>
+    </w:p>
+    <w:p>
+      <w:pPr>
+        <w:numPr>
+          <w:ilvl w:val="0"/>
+          <w:numId w:val="10"/>
+        </w:numPr>
+        <w:spacing w:line="259" w:lineRule="auto"/>
+        <w:rPr>
+          <w:rFonts w:ascii="Georgia" w:eastAsia="Georgia" w:hAnsi="Georgia" w:cs="Georgia"/>
+          <w:sz w:val="24"/>
+          <w:szCs w:val="24"/>
+        </w:rPr>
+      </w:pPr>
+      <w:r>
+        <w:rPr>
+          <w:rFonts w:ascii="Georgia" w:eastAsia="Georgia" w:hAnsi="Georgia" w:cs="Georgia"/>
+          <w:sz w:val="24"/>
+          <w:szCs w:val="24"/>
+        </w:rPr>
+        <w:t xml:space="preserve">Phase 4: </w:t>
+      </w:r>
+      <w:r>
+        <w:rPr>
+          <w:rFonts w:ascii="Georgia" w:eastAsia="Georgia" w:hAnsi="Georgia" w:cs="Georgia"/>
+          <w:b/>
+          <w:bCs/>
+          <w:sz w:val="24"/>
+          <w:szCs w:val="24"/>
+        </w:rPr>
+        <w:t>Implementation</w:t>
+      </w:r>
+    </w:p>
+    <w:p>
+      <w:pPr>
+        <w:numPr>
+          <w:ilvl w:val="1"/>
+          <w:numId w:val="10"/>
+        </w:numPr>
+        <w:spacing w:line="259" w:lineRule="auto"/>
+        <w:rPr>
+          <w:rFonts w:ascii="Georgia" w:eastAsia="Georgia" w:hAnsi="Georgia" w:cs="Georgia"/>
+          <w:sz w:val="24"/>
+          <w:szCs w:val="24"/>
+        </w:rPr>
+      </w:pPr>
+      <w:r>
+        <w:rPr>
+          <w:rFonts w:ascii="Georgia" w:eastAsia="Georgia" w:hAnsi="Georgia" w:cs="Georgia"/>
+          <w:sz w:val="24"/>
+          <w:szCs w:val="24"/>
+        </w:rPr>
+        <w:t>Activity:</w:t>
+      </w:r>
+    </w:p>
+    <w:p>
+      <w:pPr>
+        <w:numPr>
+          <w:ilvl w:val="2"/>
+          <w:numId w:val="10"/>
+        </w:numPr>
+        <w:spacing w:line="259" w:lineRule="auto"/>
+        <w:rPr>
+          <w:rFonts w:ascii="Georgia" w:eastAsia="Georgia" w:hAnsi="Georgia" w:cs="Georgia"/>
+          <w:sz w:val="24"/>
+          <w:szCs w:val="24"/>
+        </w:rPr>
+      </w:pPr>
+      <w:r>
+        <w:rPr>
+          <w:rFonts w:ascii="Georgia" w:eastAsia="Georgia" w:hAnsi="Georgia" w:cs="Georgia"/>
+          <w:sz w:val="24"/>
+          <w:szCs w:val="24"/>
+        </w:rPr>
+        <w:t>Continuation of implementation</w:t>
+      </w:r>
+      <w:r>
+        <w:rPr>
+          <w:rFonts w:ascii="Georgia" w:eastAsia="Georgia" w:hAnsi="Georgia" w:cs="Georgia"/>
+          <w:sz w:val="24"/>
+          <w:szCs w:val="24"/>
+        </w:rPr>
+        <w:br/>
+      </w:r>
+      <w:r>
+        <w:rPr>
+          <w:rFonts w:ascii="Georgia" w:eastAsia="Georgia" w:hAnsi="Georgia" w:cs="Georgia"/>
+          <w:sz w:val="24"/>
+          <w:szCs w:val="24"/>
+        </w:rPr>
+        <w:br/>
+      </w:r>
+      <w:r>
+        <w:rPr>
+          <w:rFonts w:ascii="Georgia" w:eastAsia="Georgia" w:hAnsi="Georgia" w:cs="Georgia"/>
+          <w:b/>
+          <w:bCs/>
+          <w:sz w:val="24"/>
+          <w:szCs w:val="24"/>
+        </w:rPr>
+        <w:t>Deliverable</w:t>
+      </w:r>
+      <w:r>
+        <w:rPr>
+          <w:rFonts w:ascii="Georgia" w:eastAsia="Georgia" w:hAnsi="Georgia" w:cs="Georgia"/>
+          <w:sz w:val="24"/>
+          <w:szCs w:val="24"/>
+        </w:rPr>
+        <w:t xml:space="preserve">: </w:t>
+      </w:r>
+      <w:commentRangeStart w:id="42"/>
+      <w:r>
+        <w:rPr>
+          <w:rFonts w:ascii="Georgia" w:eastAsia="Georgia" w:hAnsi="Georgia" w:cs="Georgia"/>
+          <w:sz w:val="24"/>
+          <w:szCs w:val="24"/>
+        </w:rPr>
+        <w:t xml:space="preserve">Continue with implementation, finished </w:t>
+      </w:r>
+      <w:r>
+        <w:rPr>
+          <w:rFonts w:ascii="Georgia" w:eastAsia="Georgia" w:hAnsi="Georgia" w:cs="Georgia"/>
+          <w:sz w:val="24"/>
+          <w:szCs w:val="24"/>
+        </w:rPr>
+        <w:t xml:space="preserve">new </w:t>
+      </w:r>
+      <w:r>
+        <w:rPr>
+          <w:rFonts w:ascii="Georgia" w:eastAsia="Georgia" w:hAnsi="Georgia" w:cs="Georgia"/>
+          <w:sz w:val="24"/>
+          <w:szCs w:val="24"/>
+        </w:rPr>
+        <w:t>database connections, overall work in progress</w:t>
+      </w:r>
+      <w:r>
+        <w:rPr>
+          <w:rFonts w:ascii="Georgia" w:eastAsia="Georgia" w:hAnsi="Georgia" w:cs="Georgia"/>
+          <w:sz w:val="24"/>
+          <w:szCs w:val="24"/>
+        </w:rPr>
+        <w:t xml:space="preserve"> by the end of </w:t>
+      </w:r>
+      <w:r>
+        <w:rPr>
+          <w:rFonts w:ascii="Georgia" w:eastAsia="Georgia" w:hAnsi="Georgia" w:cs="Georgia"/>
+          <w:sz w:val="24"/>
+          <w:szCs w:val="24"/>
+        </w:rPr>
+        <w:t>16</w:t>
+      </w:r>
+      <w:r>
+        <w:rPr>
+          <w:rFonts w:ascii="Georgia" w:eastAsia="Georgia" w:hAnsi="Georgia" w:cs="Georgia"/>
+          <w:sz w:val="24"/>
+          <w:szCs w:val="24"/>
+          <w:vertAlign w:val="superscript"/>
+        </w:rPr>
+        <w:t>th</w:t>
+      </w:r>
+      <w:r>
+        <w:rPr>
+          <w:rFonts w:ascii="Georgia" w:eastAsia="Georgia" w:hAnsi="Georgia" w:cs="Georgia"/>
+          <w:sz w:val="24"/>
+          <w:szCs w:val="24"/>
+        </w:rPr>
+        <w:t xml:space="preserve"> </w:t>
+      </w:r>
+      <w:r>
+        <w:rPr>
+          <w:rFonts w:ascii="Georgia" w:eastAsia="Georgia" w:hAnsi="Georgia" w:cs="Georgia"/>
+          <w:sz w:val="24"/>
+          <w:szCs w:val="24"/>
+          <w:vertAlign w:val="superscript"/>
+        </w:rPr>
+        <w:t xml:space="preserve"> </w:t>
+      </w:r>
+      <w:r>
+        <w:rPr>
+          <w:rFonts w:ascii="Georgia" w:eastAsia="Georgia" w:hAnsi="Georgia" w:cs="Georgia"/>
+          <w:sz w:val="24"/>
+          <w:szCs w:val="24"/>
+        </w:rPr>
+        <w:t>week.</w:t>
+      </w:r>
+      <w:commentRangeEnd w:id="42"/>
+      <w:r>
+        <w:rPr>
+          <w:rStyle w:val="CommentReference"/>
+        </w:rPr>
+        <w:commentReference w:id="42"/>
+      </w:r>
+      <w:r>
+        <w:rPr>
+          <w:rFonts w:ascii="Georgia" w:eastAsia="Georgia" w:hAnsi="Georgia" w:cs="Georgia"/>
+          <w:sz w:val="24"/>
+          <w:szCs w:val="24"/>
+        </w:rPr>
+        <w:br/>
+      </w:r>
+    </w:p>
+    <w:p>
+      <w:pPr>
+        <w:numPr>
+          <w:ilvl w:val="0"/>
+          <w:numId w:val="10"/>
+        </w:numPr>
+        <w:spacing w:line="259" w:lineRule="auto"/>
+        <w:rPr>
+          <w:rFonts w:ascii="Georgia" w:eastAsia="Georgia" w:hAnsi="Georgia" w:cs="Georgia"/>
+          <w:sz w:val="24"/>
+          <w:szCs w:val="24"/>
+        </w:rPr>
+      </w:pPr>
+      <w:r>
+        <w:rPr>
+          <w:rFonts w:ascii="Georgia" w:eastAsia="Georgia" w:hAnsi="Georgia" w:cs="Georgia"/>
+          <w:sz w:val="24"/>
+          <w:szCs w:val="24"/>
+        </w:rPr>
+        <w:t xml:space="preserve">Phase 5: </w:t>
+      </w:r>
+      <w:r>
+        <w:rPr>
+          <w:rFonts w:ascii="Georgia" w:eastAsia="Georgia" w:hAnsi="Georgia" w:cs="Georgia"/>
+          <w:b/>
+          <w:bCs/>
+          <w:sz w:val="24"/>
+          <w:szCs w:val="24"/>
+        </w:rPr>
+        <w:t>Testing</w:t>
+      </w:r>
+    </w:p>
+    <w:p>
+      <w:pPr>
+        <w:numPr>
+          <w:ilvl w:val="1"/>
+          <w:numId w:val="10"/>
+        </w:numPr>
+        <w:spacing w:line="259" w:lineRule="auto"/>
+        <w:rPr>
+          <w:rFonts w:ascii="Georgia" w:eastAsia="Georgia" w:hAnsi="Georgia" w:cs="Georgia"/>
+          <w:sz w:val="24"/>
+          <w:szCs w:val="24"/>
+        </w:rPr>
+      </w:pPr>
+      <w:r>
+        <w:rPr>
+          <w:rFonts w:ascii="Georgia" w:eastAsia="Georgia" w:hAnsi="Georgia" w:cs="Georgia"/>
+          <w:sz w:val="24"/>
+          <w:szCs w:val="24"/>
+        </w:rPr>
+        <w:t>Activity:</w:t>
+      </w:r>
+    </w:p>
+    <w:p>
+      <w:pPr>
+        <w:numPr>
+          <w:ilvl w:val="2"/>
+          <w:numId w:val="10"/>
+        </w:numPr>
+        <w:spacing w:line="259" w:lineRule="auto"/>
+        <w:rPr>
+          <w:rFonts w:ascii="Georgia" w:eastAsia="Georgia" w:hAnsi="Georgia" w:cs="Georgia"/>
+          <w:sz w:val="24"/>
+          <w:szCs w:val="24"/>
+        </w:rPr>
+      </w:pPr>
+      <w:r>
+        <w:rPr>
+          <w:rFonts w:ascii="Georgia" w:eastAsia="Georgia" w:hAnsi="Georgia" w:cs="Georgia"/>
+          <w:sz w:val="24"/>
+          <w:szCs w:val="24"/>
+        </w:rPr>
+        <w:t>Producing Test Report</w:t>
+      </w:r>
+    </w:p>
+    <w:p>
+      <w:pPr>
+        <w:numPr>
+          <w:ilvl w:val="2"/>
+          <w:numId w:val="10"/>
+        </w:numPr>
+        <w:spacing w:line="259" w:lineRule="auto"/>
+        <w:rPr>
+          <w:rFonts w:ascii="Georgia" w:eastAsia="Georgia" w:hAnsi="Georgia" w:cs="Georgia"/>
+          <w:sz w:val="24"/>
+          <w:szCs w:val="24"/>
+        </w:rPr>
+      </w:pPr>
+      <w:r>
+        <w:rPr>
+          <w:rFonts w:ascii="Georgia" w:eastAsia="Georgia" w:hAnsi="Georgia" w:cs="Georgia"/>
+          <w:sz w:val="24"/>
+          <w:szCs w:val="24"/>
+        </w:rPr>
+        <w:t>Testing our application</w:t>
+      </w:r>
+    </w:p>
+    <w:p>
+      <w:pPr>
+        <w:numPr>
+          <w:ilvl w:val="2"/>
+          <w:numId w:val="10"/>
+        </w:numPr>
+        <w:spacing w:line="259" w:lineRule="auto"/>
+        <w:rPr>
+          <w:rFonts w:ascii="Georgia" w:eastAsia="Georgia" w:hAnsi="Georgia" w:cs="Georgia"/>
+          <w:sz w:val="24"/>
+          <w:szCs w:val="24"/>
+        </w:rPr>
+      </w:pPr>
+      <w:r>
+        <w:rPr>
+          <w:rFonts w:ascii="Georgia" w:eastAsia="Georgia" w:hAnsi="Georgia" w:cs="Georgia"/>
+          <w:sz w:val="24"/>
+          <w:szCs w:val="24"/>
+        </w:rPr>
+        <w:t>Finalizing our implementation</w:t>
+      </w:r>
+      <w:r>
+        <w:rPr>
+          <w:rFonts w:ascii="Georgia" w:eastAsia="Georgia" w:hAnsi="Georgia" w:cs="Georgia"/>
+          <w:sz w:val="24"/>
+          <w:szCs w:val="24"/>
+        </w:rPr>
+        <w:br/>
+      </w:r>
+      <w:r>
+        <w:rPr>
+          <w:rFonts w:ascii="Georgia" w:eastAsia="Georgia" w:hAnsi="Georgia" w:cs="Georgia"/>
+          <w:sz w:val="24"/>
+          <w:szCs w:val="24"/>
+        </w:rPr>
+        <w:br/>
+      </w:r>
+      <w:r>
+        <w:rPr>
+          <w:rFonts w:ascii="Georgia" w:eastAsia="Georgia" w:hAnsi="Georgia" w:cs="Georgia"/>
+          <w:b/>
+          <w:bCs/>
+          <w:sz w:val="24"/>
+          <w:szCs w:val="24"/>
+        </w:rPr>
+        <w:t>Deliverable</w:t>
+      </w:r>
+      <w:r>
+        <w:rPr>
+          <w:rFonts w:ascii="Georgia" w:eastAsia="Georgia" w:hAnsi="Georgia" w:cs="Georgia"/>
+          <w:sz w:val="24"/>
+          <w:szCs w:val="24"/>
+        </w:rPr>
+        <w:t xml:space="preserve">: </w:t>
+      </w:r>
+      <w:r>
+        <w:rPr>
+          <w:rFonts w:ascii="Georgia" w:eastAsia="Georgia" w:hAnsi="Georgia" w:cs="Georgia"/>
+          <w:sz w:val="24"/>
+          <w:szCs w:val="24"/>
+        </w:rPr>
+        <w:t xml:space="preserve">Test </w:t>
+      </w:r>
+      <w:r>
+        <w:rPr>
+          <w:rFonts w:ascii="Georgia" w:eastAsia="Georgia" w:hAnsi="Georgia" w:cs="Georgia"/>
+          <w:sz w:val="24"/>
+          <w:szCs w:val="24"/>
+        </w:rPr>
+        <w:t>analysis</w:t>
+      </w:r>
+      <w:commentRangeStart w:id="43"/>
+      <w:r>
+        <w:rPr>
+          <w:rFonts w:ascii="Georgia" w:eastAsia="Georgia" w:hAnsi="Georgia" w:cs="Georgia"/>
+          <w:sz w:val="24"/>
+          <w:szCs w:val="24"/>
+        </w:rPr>
+        <w:t xml:space="preserve"> with certain testing system and finalizing </w:t>
+      </w:r>
+      <w:commentRangeEnd w:id="43"/>
+      <w:r>
+        <w:rPr>
+          <w:rStyle w:val="CommentReference"/>
+        </w:rPr>
+        <w:commentReference w:id="43"/>
+      </w:r>
+      <w:r>
+        <w:rPr>
+          <w:rFonts w:ascii="Georgia" w:eastAsia="Georgia" w:hAnsi="Georgia" w:cs="Georgia"/>
+          <w:sz w:val="24"/>
+          <w:szCs w:val="24"/>
+        </w:rPr>
+        <w:t xml:space="preserve">implementation of presentation layer by the end of </w:t>
+      </w:r>
+      <w:r>
+        <w:rPr>
+          <w:rFonts w:ascii="Georgia" w:eastAsia="Georgia" w:hAnsi="Georgia" w:cs="Georgia"/>
+          <w:sz w:val="24"/>
+          <w:szCs w:val="24"/>
+        </w:rPr>
+        <w:t>17</w:t>
+      </w:r>
+      <w:r>
+        <w:rPr>
+          <w:rFonts w:ascii="Georgia" w:eastAsia="Georgia" w:hAnsi="Georgia" w:cs="Georgia"/>
+          <w:sz w:val="24"/>
+          <w:szCs w:val="24"/>
+          <w:vertAlign w:val="superscript"/>
+        </w:rPr>
+        <w:t>th</w:t>
+      </w:r>
+      <w:r>
+        <w:rPr>
+          <w:rFonts w:ascii="Georgia" w:eastAsia="Georgia" w:hAnsi="Georgia" w:cs="Georgia"/>
+          <w:sz w:val="24"/>
+          <w:szCs w:val="24"/>
+        </w:rPr>
+        <w:t xml:space="preserve"> </w:t>
+      </w:r>
+      <w:r>
+        <w:rPr>
+          <w:rFonts w:ascii="Georgia" w:eastAsia="Georgia" w:hAnsi="Georgia" w:cs="Georgia"/>
+          <w:sz w:val="24"/>
+          <w:szCs w:val="24"/>
+        </w:rPr>
+        <w:t xml:space="preserve"> week.</w:t>
+      </w:r>
+    </w:p>
+    <w:p>
+      <w:pPr>
+        <w:spacing w:line="259" w:lineRule="auto"/>
+        <w:ind w:left="2160"/>
+        <w:rPr>
+          <w:rFonts w:ascii="Georgia" w:eastAsia="Georgia" w:hAnsi="Georgia" w:cs="Georgia"/>
+          <w:sz w:val="24"/>
+          <w:szCs w:val="24"/>
+        </w:rPr>
+      </w:pPr>
+    </w:p>
+    <w:p>
+      <w:pPr>
+        <w:numPr>
+          <w:ilvl w:val="0"/>
+          <w:numId w:val="10"/>
+        </w:numPr>
+        <w:spacing w:line="259" w:lineRule="auto"/>
+        <w:rPr>
+          <w:rFonts w:ascii="Georgia" w:eastAsia="Georgia" w:hAnsi="Georgia" w:cs="Georgia"/>
+          <w:sz w:val="24"/>
+          <w:szCs w:val="24"/>
+        </w:rPr>
+      </w:pPr>
+      <w:r>
+        <w:rPr>
+          <w:rFonts w:ascii="Georgia" w:eastAsia="Georgia" w:hAnsi="Georgia" w:cs="Georgia"/>
+          <w:sz w:val="24"/>
+          <w:szCs w:val="24"/>
+        </w:rPr>
+        <w:t xml:space="preserve">Phase 6: </w:t>
+      </w:r>
+      <w:r>
+        <w:rPr>
+          <w:rFonts w:ascii="Georgia" w:eastAsia="Georgia" w:hAnsi="Georgia" w:cs="Georgia"/>
+          <w:b/>
+          <w:bCs/>
+          <w:sz w:val="24"/>
+          <w:szCs w:val="24"/>
+        </w:rPr>
+        <w:t>Demo</w:t>
+      </w:r>
+    </w:p>
+    <w:p>
+      <w:pPr>
+        <w:numPr>
+          <w:ilvl w:val="1"/>
+          <w:numId w:val="10"/>
+        </w:numPr>
+        <w:spacing w:line="259" w:lineRule="auto"/>
+        <w:rPr>
+          <w:rFonts w:ascii="Georgia" w:eastAsia="Georgia" w:hAnsi="Georgia" w:cs="Georgia"/>
+          <w:sz w:val="24"/>
+          <w:szCs w:val="24"/>
+        </w:rPr>
+      </w:pPr>
+      <w:r>
+        <w:rPr>
+          <w:rFonts w:ascii="Georgia" w:eastAsia="Georgia" w:hAnsi="Georgia" w:cs="Georgia"/>
+          <w:sz w:val="24"/>
+          <w:szCs w:val="24"/>
+        </w:rPr>
+        <w:t>Activity:</w:t>
+      </w:r>
+    </w:p>
+    <w:p>
+      <w:pPr>
+        <w:numPr>
+          <w:ilvl w:val="2"/>
+          <w:numId w:val="10"/>
+        </w:numPr>
+        <w:spacing w:line="259" w:lineRule="auto"/>
+        <w:rPr>
+          <w:rFonts w:ascii="Georgia" w:eastAsia="Georgia" w:hAnsi="Georgia" w:cs="Georgia"/>
+          <w:sz w:val="24"/>
+          <w:szCs w:val="24"/>
+        </w:rPr>
+      </w:pPr>
+      <w:r>
+        <w:rPr>
+          <w:rFonts w:ascii="Georgia" w:eastAsia="Georgia" w:hAnsi="Georgia" w:cs="Georgia"/>
+          <w:sz w:val="24"/>
+          <w:szCs w:val="24"/>
+        </w:rPr>
+        <w:t>Preparing demo presentation</w:t>
+      </w:r>
+    </w:p>
+    <w:p>
+      <w:pPr>
+        <w:numPr>
+          <w:ilvl w:val="2"/>
+          <w:numId w:val="10"/>
+        </w:numPr>
+        <w:spacing w:after="160" w:line="259" w:lineRule="auto"/>
+        <w:rPr>
+          <w:rFonts w:ascii="Georgia" w:eastAsia="Georgia" w:hAnsi="Georgia" w:cs="Georgia"/>
+          <w:sz w:val="24"/>
+          <w:szCs w:val="24"/>
+        </w:rPr>
+      </w:pPr>
+      <w:r>
+        <w:rPr>
+          <w:rFonts w:ascii="Georgia" w:eastAsia="Georgia" w:hAnsi="Georgia" w:cs="Georgia"/>
+          <w:sz w:val="24"/>
+          <w:szCs w:val="24"/>
+        </w:rPr>
+        <w:t>Git tagging our application</w:t>
+      </w:r>
+      <w:r>
+        <w:rPr>
+          <w:rFonts w:ascii="Georgia" w:eastAsia="Georgia" w:hAnsi="Georgia" w:cs="Georgia"/>
+          <w:sz w:val="24"/>
+          <w:szCs w:val="24"/>
+        </w:rPr>
+        <w:br/>
+      </w:r>
+      <w:r>
+        <w:rPr>
+          <w:rFonts w:ascii="Georgia" w:eastAsia="Georgia" w:hAnsi="Georgia" w:cs="Georgia"/>
+          <w:sz w:val="24"/>
+          <w:szCs w:val="24"/>
+        </w:rPr>
+        <w:br/>
+      </w:r>
+      <w:r>
+        <w:rPr>
+          <w:rFonts w:ascii="Georgia" w:eastAsia="Georgia" w:hAnsi="Georgia" w:cs="Georgia"/>
+          <w:b/>
+          <w:bCs/>
+          <w:sz w:val="24"/>
+          <w:szCs w:val="24"/>
+        </w:rPr>
+        <w:lastRenderedPageBreak/>
+        <w:t>Deliverable</w:t>
+      </w:r>
+      <w:r>
+        <w:rPr>
+          <w:rFonts w:ascii="Georgia" w:eastAsia="Georgia" w:hAnsi="Georgia" w:cs="Georgia"/>
+          <w:sz w:val="24"/>
+          <w:szCs w:val="24"/>
+        </w:rPr>
+        <w:t xml:space="preserve">: </w:t>
+      </w:r>
+      <w:r>
+        <w:rPr>
+          <w:rFonts w:ascii="Georgia" w:eastAsia="Georgia" w:hAnsi="Georgia" w:cs="Georgia"/>
+          <w:sz w:val="24"/>
+          <w:szCs w:val="24"/>
+        </w:rPr>
+        <w:t>End of iteration, final version of software solution by the end of 1</w:t>
+      </w:r>
+      <w:r>
+        <w:rPr>
+          <w:rFonts w:ascii="Georgia" w:eastAsia="Georgia" w:hAnsi="Georgia" w:cs="Georgia"/>
+          <w:sz w:val="24"/>
+          <w:szCs w:val="24"/>
+        </w:rPr>
+        <w:t>8</w:t>
+      </w:r>
+      <w:r>
+        <w:rPr>
+          <w:rFonts w:ascii="Georgia" w:eastAsia="Georgia" w:hAnsi="Georgia" w:cs="Georgia"/>
+          <w:sz w:val="24"/>
+          <w:szCs w:val="24"/>
+          <w:vertAlign w:val="superscript"/>
+        </w:rPr>
+        <w:t>th</w:t>
+      </w:r>
+      <w:r>
+        <w:rPr>
+          <w:rFonts w:ascii="Georgia" w:eastAsia="Georgia" w:hAnsi="Georgia" w:cs="Georgia"/>
+          <w:sz w:val="24"/>
+          <w:szCs w:val="24"/>
+        </w:rPr>
+        <w:t xml:space="preserve"> week </w:t>
+      </w:r>
+      <w:r>
+        <w:rPr>
+          <w:rFonts w:ascii="Georgia" w:eastAsia="Georgia" w:hAnsi="Georgia" w:cs="Georgia"/>
+          <w:sz w:val="24"/>
+          <w:szCs w:val="24"/>
+        </w:rPr>
+        <w:t>.</w:t>
+      </w:r>
+    </w:p>
+    <w:p>
+      <w:pPr>
+        <w:spacing w:after="160" w:line="259" w:lineRule="auto"/>
+        <w:rPr>
+          <w:rFonts w:ascii="Georgia" w:eastAsia="Georgia" w:hAnsi="Georgia" w:cs="Georgia"/>
+        </w:rPr>
+      </w:pPr>
     </w:p>
     <w:p>
       <w:pPr>
@@ -5207,6 +7933,146 @@
           <w:rStyle w:val="CommentReference"/>
         </w:rPr>
         <w:t>What about the plan for week12 to week15?</w:t>
+      </w:r>
+    </w:p>
+  </w:comment>
+  <w:comment w:id="38" w:author="Guayrin,Brice B.P.B.J.P." w:date="2021-12-15T12:43:00Z" w:initials="GB">
+    <w:p>
+      <w:pPr>
+        <w:pStyle w:val="CommentText"/>
+        <w:spacing w:line="480" w:lineRule="auto"/>
+      </w:pPr>
+      <w:r>
+        <w:rPr>
+          <w:rStyle w:val="CommentReference"/>
+        </w:rPr>
+        <w:annotationRef/>
+      </w:r>
+      <w:r>
+        <w:t>Think about formatting. You can use for instance line breaks between phases to increase legibility</w:t>
+      </w:r>
+    </w:p>
+  </w:comment>
+  <w:comment w:id="39" w:author="Guayrin,Brice B.P.B.J.P." w:date="2021-12-15T12:44:00Z" w:initials="GB">
+    <w:p>
+      <w:pPr>
+        <w:pStyle w:val="CommentText"/>
+      </w:pPr>
+      <w:r>
+        <w:rPr>
+          <w:rStyle w:val="CommentReference"/>
+        </w:rPr>
+        <w:annotationRef/>
+      </w:r>
+      <w:r>
+        <w:t>This is not a deliverable</w:t>
+      </w:r>
+    </w:p>
+  </w:comment>
+  <w:comment w:id="40" w:author="Guayrin,Brice B.P.B.J.P." w:date="2021-12-15T12:45:00Z" w:initials="GB">
+    <w:p>
+      <w:pPr>
+        <w:pStyle w:val="CommentText"/>
+      </w:pPr>
+      <w:r>
+        <w:rPr>
+          <w:rStyle w:val="CommentReference"/>
+        </w:rPr>
+        <w:annotationRef/>
+      </w:r>
+      <w:r>
+        <w:t>Testing a and finalizing are activities, not deliverables. A test report, a test specifications are examples of deliverables</w:t>
+      </w:r>
+    </w:p>
+    <w:p>
+      <w:pPr>
+        <w:pStyle w:val="CommentText"/>
+      </w:pPr>
+    </w:p>
+    <w:p>
+      <w:pPr>
+        <w:pStyle w:val="CommentText"/>
+      </w:pPr>
+      <w:r>
+        <w:t>Verb = action = activity</w:t>
+      </w:r>
+    </w:p>
+    <w:p>
+      <w:pPr>
+        <w:pStyle w:val="CommentText"/>
+      </w:pPr>
+      <w:r>
+        <w:t>Noun = product = deliverable</w:t>
+      </w:r>
+    </w:p>
+  </w:comment>
+  <w:comment w:id="41" w:author="Guayrin,Brice B.P.B.J.P." w:date="2021-12-15T12:43:00Z" w:initials="GB">
+    <w:p>
+      <w:pPr>
+        <w:pStyle w:val="CommentText"/>
+        <w:spacing w:line="480" w:lineRule="auto"/>
+      </w:pPr>
+      <w:r>
+        <w:rPr>
+          <w:rStyle w:val="CommentReference"/>
+        </w:rPr>
+        <w:annotationRef/>
+      </w:r>
+      <w:r>
+        <w:t>Think about formatting. You can use for instance line breaks between phases to increase legibility</w:t>
+      </w:r>
+    </w:p>
+  </w:comment>
+  <w:comment w:id="42" w:author="Guayrin,Brice B.P.B.J.P." w:date="2021-12-15T12:44:00Z" w:initials="GB">
+    <w:p>
+      <w:pPr>
+        <w:pStyle w:val="CommentText"/>
+      </w:pPr>
+      <w:r>
+        <w:rPr>
+          <w:rStyle w:val="CommentReference"/>
+        </w:rPr>
+        <w:annotationRef/>
+      </w:r>
+      <w:r>
+        <w:t>This is not a deliverable</w:t>
+      </w:r>
+    </w:p>
+  </w:comment>
+  <w:comment w:id="43" w:author="Guayrin,Brice B.P.B.J.P." w:date="2021-12-15T12:45:00Z" w:initials="GB">
+    <w:p>
+      <w:pPr>
+        <w:pStyle w:val="CommentText"/>
+      </w:pPr>
+      <w:r>
+        <w:rPr>
+          <w:rStyle w:val="CommentReference"/>
+        </w:rPr>
+        <w:annotationRef/>
+      </w:r>
+      <w:r>
+        <w:t>Testing a and finalizing are activities, not deliverables. A test report, a test specifications are examples of deliverables</w:t>
+      </w:r>
+    </w:p>
+    <w:p>
+      <w:pPr>
+        <w:pStyle w:val="CommentText"/>
+      </w:pPr>
+    </w:p>
+    <w:p>
+      <w:pPr>
+        <w:pStyle w:val="CommentText"/>
+      </w:pPr>
+      <w:r>
+        <w:t>Verb = action = activity</w:t>
+      </w:r>
+    </w:p>
+    <w:p>
+      <w:pPr>
+        <w:pStyle w:val="CommentText"/>
+      </w:pPr>
+      <w:r>
+        <w:t>Noun = product = deliverable</w:t>
       </w:r>
     </w:p>
   </w:comment>
@@ -5233,6 +8099,12 @@
   <w15:commentEx w15:paraId="0781576A" w15:done="0"/>
   <w15:commentEx w15:paraId="13FAF7E9" w15:done="0"/>
   <w15:commentEx w15:paraId="4B74E1DA" w15:done="0"/>
+  <w15:commentEx w15:paraId="2A5280FC" w15:done="0"/>
+  <w15:commentEx w15:paraId="3A2B1F69" w15:done="0"/>
+  <w15:commentEx w15:paraId="4F30D87C" w15:done="0"/>
+  <w15:commentEx w15:paraId="0D749CF5" w15:done="0"/>
+  <w15:commentEx w15:paraId="4DB629A9" w15:done="0"/>
+  <w15:commentEx w15:paraId="0ABF8495" w15:done="0"/>
 </w15:commentsEx>
 </file>
 
@@ -5256,6 +8128,12 @@
   <w16cex:commentExtensible w16cex:durableId="256CD6D4" w16cex:dateUtc="2021-12-15T11:44:00Z"/>
   <w16cex:commentExtensible w16cex:durableId="256CD6D5" w16cex:dateUtc="2021-12-15T11:45:00Z"/>
   <w16cex:commentExtensible w16cex:durableId="256CD6D6" w16cex:dateUtc="2021-12-15T11:47:00Z"/>
+  <w16cex:commentExtensible w16cex:durableId="25846C8A" w16cex:dateUtc="2021-12-15T11:43:00Z"/>
+  <w16cex:commentExtensible w16cex:durableId="25846C89" w16cex:dateUtc="2021-12-15T11:44:00Z"/>
+  <w16cex:commentExtensible w16cex:durableId="25846C88" w16cex:dateUtc="2021-12-15T11:45:00Z"/>
+  <w16cex:commentExtensible w16cex:durableId="25846D0C" w16cex:dateUtc="2021-12-15T11:43:00Z"/>
+  <w16cex:commentExtensible w16cex:durableId="25846D0B" w16cex:dateUtc="2021-12-15T11:44:00Z"/>
+  <w16cex:commentExtensible w16cex:durableId="25846D0A" w16cex:dateUtc="2021-12-15T11:45:00Z"/>
 </w16cex:commentsExtensible>
 </file>
 
@@ -5279,6 +8157,12 @@
   <w16cid:commentId w16cid:paraId="0781576A" w16cid:durableId="256CD6D4"/>
   <w16cid:commentId w16cid:paraId="13FAF7E9" w16cid:durableId="256CD6D5"/>
   <w16cid:commentId w16cid:paraId="4B74E1DA" w16cid:durableId="256CD6D6"/>
+  <w16cid:commentId w16cid:paraId="2A5280FC" w16cid:durableId="25846C8A"/>
+  <w16cid:commentId w16cid:paraId="3A2B1F69" w16cid:durableId="25846C89"/>
+  <w16cid:commentId w16cid:paraId="4F30D87C" w16cid:durableId="25846C88"/>
+  <w16cid:commentId w16cid:paraId="0D749CF5" w16cid:durableId="25846D0C"/>
+  <w16cid:commentId w16cid:paraId="4DB629A9" w16cid:durableId="25846D0B"/>
+  <w16cid:commentId w16cid:paraId="0ABF8495" w16cid:durableId="25846D0A"/>
 </w16cid:commentsIds>
 </file>
 
@@ -5963,13 +8847,13 @@
     </w:lvl>
   </w:abstractNum>
   <w:abstractNum w:abstractNumId="6" w15:restartNumberingAfterBreak="0">
-    <w:nsid w:val="65A23981"/>
+    <w:nsid w:val="64B12A2A"/>
     <w:multiLevelType w:val="multilevel"/>
-    <w:tmpl w:val="7108BE84"/>
+    <w:tmpl w:val="F510105E"/>
     <w:lvl w:ilvl="0">
       <w:start w:val="1"/>
-      <w:numFmt w:val="bullet"/>
-      <w:lvlText w:val="●"/>
+      <w:numFmt w:val="decimal"/>
+      <w:lvlText w:val="%1."/>
       <w:lvlJc w:val="left"/>
       <w:pPr>
         <w:ind w:left="720" w:hanging="360"/>
@@ -5992,6 +8876,119 @@
     </w:lvl>
     <w:lvl w:ilvl="2">
       <w:start w:val="1"/>
+      <w:numFmt w:val="lowerRoman"/>
+      <w:lvlText w:val="%3."/>
+      <w:lvlJc w:val="right"/>
+      <w:pPr>
+        <w:ind w:left="2160" w:hanging="360"/>
+      </w:pPr>
+      <w:rPr>
+        <w:u w:val="none"/>
+      </w:rPr>
+    </w:lvl>
+    <w:lvl w:ilvl="3">
+      <w:start w:val="1"/>
+      <w:numFmt w:val="decimal"/>
+      <w:lvlText w:val="%4."/>
+      <w:lvlJc w:val="left"/>
+      <w:pPr>
+        <w:ind w:left="2880" w:hanging="360"/>
+      </w:pPr>
+      <w:rPr>
+        <w:u w:val="none"/>
+      </w:rPr>
+    </w:lvl>
+    <w:lvl w:ilvl="4">
+      <w:start w:val="1"/>
+      <w:numFmt w:val="lowerLetter"/>
+      <w:lvlText w:val="%5."/>
+      <w:lvlJc w:val="left"/>
+      <w:pPr>
+        <w:ind w:left="3600" w:hanging="360"/>
+      </w:pPr>
+      <w:rPr>
+        <w:u w:val="none"/>
+      </w:rPr>
+    </w:lvl>
+    <w:lvl w:ilvl="5">
+      <w:start w:val="1"/>
+      <w:numFmt w:val="lowerRoman"/>
+      <w:lvlText w:val="%6."/>
+      <w:lvlJc w:val="right"/>
+      <w:pPr>
+        <w:ind w:left="4320" w:hanging="360"/>
+      </w:pPr>
+      <w:rPr>
+        <w:u w:val="none"/>
+      </w:rPr>
+    </w:lvl>
+    <w:lvl w:ilvl="6">
+      <w:start w:val="1"/>
+      <w:numFmt w:val="decimal"/>
+      <w:lvlText w:val="%7."/>
+      <w:lvlJc w:val="left"/>
+      <w:pPr>
+        <w:ind w:left="5040" w:hanging="360"/>
+      </w:pPr>
+      <w:rPr>
+        <w:u w:val="none"/>
+      </w:rPr>
+    </w:lvl>
+    <w:lvl w:ilvl="7">
+      <w:start w:val="1"/>
+      <w:numFmt w:val="lowerLetter"/>
+      <w:lvlText w:val="%8."/>
+      <w:lvlJc w:val="left"/>
+      <w:pPr>
+        <w:ind w:left="5760" w:hanging="360"/>
+      </w:pPr>
+      <w:rPr>
+        <w:u w:val="none"/>
+      </w:rPr>
+    </w:lvl>
+    <w:lvl w:ilvl="8">
+      <w:start w:val="1"/>
+      <w:numFmt w:val="lowerRoman"/>
+      <w:lvlText w:val="%9."/>
+      <w:lvlJc w:val="right"/>
+      <w:pPr>
+        <w:ind w:left="6480" w:hanging="360"/>
+      </w:pPr>
+      <w:rPr>
+        <w:u w:val="none"/>
+      </w:rPr>
+    </w:lvl>
+  </w:abstractNum>
+  <w:abstractNum w:abstractNumId="7" w15:restartNumberingAfterBreak="0">
+    <w:nsid w:val="65A23981"/>
+    <w:multiLevelType w:val="multilevel"/>
+    <w:tmpl w:val="7108BE84"/>
+    <w:lvl w:ilvl="0">
+      <w:start w:val="1"/>
+      <w:numFmt w:val="bullet"/>
+      <w:lvlText w:val="●"/>
+      <w:lvlJc w:val="left"/>
+      <w:pPr>
+        <w:ind w:left="720" w:hanging="360"/>
+      </w:pPr>
+      <w:rPr>
+        <w:u w:val="none"/>
+      </w:rPr>
+    </w:lvl>
+    <w:lvl w:ilvl="1">
+      <w:start w:val="1"/>
+      <w:numFmt w:val="bullet"/>
+      <w:lvlText w:val="○"/>
+      <w:lvlJc w:val="left"/>
+      <w:pPr>
+        <w:ind w:left="1440" w:hanging="360"/>
+      </w:pPr>
+      <w:rPr>
+        <w:u w:val="none"/>
+      </w:rPr>
+    </w:lvl>
+    <w:lvl w:ilvl="2">
+      <w:start w:val="1"/>
       <w:numFmt w:val="bullet"/>
       <w:lvlText w:val="■"/>
       <w:lvlJc w:val="left"/>
@@ -6075,7 +9072,120 @@
       </w:rPr>
     </w:lvl>
   </w:abstractNum>
-  <w:abstractNum w:abstractNumId="7" w15:restartNumberingAfterBreak="0">
+  <w:abstractNum w:abstractNumId="8" w15:restartNumberingAfterBreak="0">
+    <w:nsid w:val="704D7B85"/>
+    <w:multiLevelType w:val="multilevel"/>
+    <w:tmpl w:val="F510105E"/>
+    <w:lvl w:ilvl="0">
+      <w:start w:val="1"/>
+      <w:numFmt w:val="decimal"/>
+      <w:lvlText w:val="%1."/>
+      <w:lvlJc w:val="left"/>
+      <w:pPr>
+        <w:ind w:left="720" w:hanging="360"/>
+      </w:pPr>
+      <w:rPr>
+        <w:u w:val="none"/>
+      </w:rPr>
+    </w:lvl>
+    <w:lvl w:ilvl="1">
+      <w:start w:val="1"/>
+      <w:numFmt w:val="bullet"/>
+      <w:lvlText w:val="○"/>
+      <w:lvlJc w:val="left"/>
+      <w:pPr>
+        <w:ind w:left="1440" w:hanging="360"/>
+      </w:pPr>
+      <w:rPr>
+        <w:u w:val="none"/>
+      </w:rPr>
+    </w:lvl>
+    <w:lvl w:ilvl="2">
+      <w:start w:val="1"/>
+      <w:numFmt w:val="lowerRoman"/>
+      <w:lvlText w:val="%3."/>
+      <w:lvlJc w:val="right"/>
+      <w:pPr>
+        <w:ind w:left="2160" w:hanging="360"/>
+      </w:pPr>
+      <w:rPr>
+        <w:u w:val="none"/>
+      </w:rPr>
+    </w:lvl>
+    <w:lvl w:ilvl="3">
+      <w:start w:val="1"/>
+      <w:numFmt w:val="decimal"/>
+      <w:lvlText w:val="%4."/>
+      <w:lvlJc w:val="left"/>
+      <w:pPr>
+        <w:ind w:left="2880" w:hanging="360"/>
+      </w:pPr>
+      <w:rPr>
+        <w:u w:val="none"/>
+      </w:rPr>
+    </w:lvl>
+    <w:lvl w:ilvl="4">
+      <w:start w:val="1"/>
+      <w:numFmt w:val="lowerLetter"/>
+      <w:lvlText w:val="%5."/>
+      <w:lvlJc w:val="left"/>
+      <w:pPr>
+        <w:ind w:left="3600" w:hanging="360"/>
+      </w:pPr>
+      <w:rPr>
+        <w:u w:val="none"/>
+      </w:rPr>
+    </w:lvl>
+    <w:lvl w:ilvl="5">
+      <w:start w:val="1"/>
+      <w:numFmt w:val="lowerRoman"/>
+      <w:lvlText w:val="%6."/>
+      <w:lvlJc w:val="right"/>
+      <w:pPr>
+        <w:ind w:left="4320" w:hanging="360"/>
+      </w:pPr>
+      <w:rPr>
+        <w:u w:val="none"/>
+      </w:rPr>
+    </w:lvl>
+    <w:lvl w:ilvl="6">
+      <w:start w:val="1"/>
+      <w:numFmt w:val="decimal"/>
+      <w:lvlText w:val="%7."/>
+      <w:lvlJc w:val="left"/>
+      <w:pPr>
+        <w:ind w:left="5040" w:hanging="360"/>
+      </w:pPr>
+      <w:rPr>
+        <w:u w:val="none"/>
+      </w:rPr>
+    </w:lvl>
+    <w:lvl w:ilvl="7">
+      <w:start w:val="1"/>
+      <w:numFmt w:val="lowerLetter"/>
+      <w:lvlText w:val="%8."/>
+      <w:lvlJc w:val="left"/>
+      <w:pPr>
+        <w:ind w:left="5760" w:hanging="360"/>
+      </w:pPr>
+      <w:rPr>
+        <w:u w:val="none"/>
+      </w:rPr>
+    </w:lvl>
+    <w:lvl w:ilvl="8">
+      <w:start w:val="1"/>
+      <w:numFmt w:val="lowerRoman"/>
+      <w:lvlText w:val="%9."/>
+      <w:lvlJc w:val="right"/>
+      <w:pPr>
+        <w:ind w:left="6480" w:hanging="360"/>
+      </w:pPr>
+      <w:rPr>
+        <w:u w:val="none"/>
+      </w:rPr>
+    </w:lvl>
+  </w:abstractNum>
+  <w:abstractNum w:abstractNumId="9" w15:restartNumberingAfterBreak="0">
     <w:nsid w:val="72FC022D"/>
     <w:multiLevelType w:val="multilevel"/>
     <w:tmpl w:val="31E0C9A2"/>
@@ -6201,16 +9311,22 @@
     <w:abstractNumId w:val="5"/>
   </w:num>
   <w:num w:numId="5">
-    <w:abstractNumId w:val="7"/>
+    <w:abstractNumId w:val="9"/>
   </w:num>
   <w:num w:numId="6">
-    <w:abstractNumId w:val="6"/>
+    <w:abstractNumId w:val="7"/>
   </w:num>
   <w:num w:numId="7">
     <w:abstractNumId w:val="2"/>
   </w:num>
   <w:num w:numId="8">
     <w:abstractNumId w:val="4"/>
+  </w:num>
+  <w:num w:numId="9">
+    <w:abstractNumId w:val="6"/>
+  </w:num>
+  <w:num w:numId="10">
+    <w:abstractNumId w:val="8"/>
   </w:num>
 </w:numbering>
 </file>

</xml_diff>